<commit_message>
Dodat folder za UML i dodat neregistrovani korisnik
</commit_message>
<xml_diff>
--- a/1. Projektni zadatak/Online_biblioteka.docx
+++ b/1. Projektni zadatak/Online_biblioteka.docx
@@ -431,7 +431,7 @@
             </w:rPr>
             <w:fldChar w:fldCharType="separate"/>
           </w:r>
-          <w:hyperlink w:anchor="_Toc34443277" w:history="1">
+          <w:hyperlink w:anchor="_Toc40116100" w:history="1">
             <w:r>
               <w:rPr>
                 <w:rStyle w:val="Hyperlink"/>
@@ -459,7 +459,7 @@
                 <w:noProof/>
                 <w:webHidden/>
               </w:rPr>
-              <w:instrText xml:space="preserve"> PAGEREF _Toc34443277 \h </w:instrText>
+              <w:instrText xml:space="preserve"> PAGEREF _Toc40116100 \h </w:instrText>
             </w:r>
             <w:r>
               <w:rPr>
@@ -502,7 +502,7 @@
               <w:noProof/>
             </w:rPr>
           </w:pPr>
-          <w:hyperlink w:anchor="_Toc34443278" w:history="1">
+          <w:hyperlink w:anchor="_Toc40116101" w:history="1">
             <w:r>
               <w:rPr>
                 <w:rStyle w:val="Hyperlink"/>
@@ -552,7 +552,7 @@
                 <w:noProof/>
                 <w:webHidden/>
               </w:rPr>
-              <w:instrText xml:space="preserve"> PAGEREF _Toc34443278 \h </w:instrText>
+              <w:instrText xml:space="preserve"> PAGEREF _Toc40116101 \h </w:instrText>
             </w:r>
             <w:r>
               <w:rPr>
@@ -595,7 +595,7 @@
               <w:noProof/>
             </w:rPr>
           </w:pPr>
-          <w:hyperlink w:anchor="_Toc34443279" w:history="1">
+          <w:hyperlink w:anchor="_Toc40116102" w:history="1">
             <w:r>
               <w:rPr>
                 <w:rStyle w:val="Hyperlink"/>
@@ -640,7 +640,7 @@
                 <w:noProof/>
                 <w:webHidden/>
               </w:rPr>
-              <w:instrText xml:space="preserve"> PAGEREF _Toc34443279 \h </w:instrText>
+              <w:instrText xml:space="preserve"> PAGEREF _Toc40116102 \h </w:instrText>
             </w:r>
             <w:r>
               <w:rPr>
@@ -683,7 +683,7 @@
               <w:noProof/>
             </w:rPr>
           </w:pPr>
-          <w:hyperlink w:anchor="_Toc34443280" w:history="1">
+          <w:hyperlink w:anchor="_Toc40116103" w:history="1">
             <w:r>
               <w:rPr>
                 <w:rStyle w:val="Hyperlink"/>
@@ -733,7 +733,7 @@
                 <w:noProof/>
                 <w:webHidden/>
               </w:rPr>
-              <w:instrText xml:space="preserve"> PAGEREF _Toc34443280 \h </w:instrText>
+              <w:instrText xml:space="preserve"> PAGEREF _Toc40116103 \h </w:instrText>
             </w:r>
             <w:r>
               <w:rPr>
@@ -776,7 +776,7 @@
               <w:noProof/>
             </w:rPr>
           </w:pPr>
-          <w:hyperlink w:anchor="_Toc34443281" w:history="1">
+          <w:hyperlink w:anchor="_Toc40116104" w:history="1">
             <w:r>
               <w:rPr>
                 <w:rStyle w:val="Hyperlink"/>
@@ -821,7 +821,7 @@
                 <w:noProof/>
                 <w:webHidden/>
               </w:rPr>
-              <w:instrText xml:space="preserve"> PAGEREF _Toc34443281 \h </w:instrText>
+              <w:instrText xml:space="preserve"> PAGEREF _Toc40116104 \h </w:instrText>
             </w:r>
             <w:r>
               <w:rPr>
@@ -842,6 +842,536 @@
                 <w:webHidden/>
               </w:rPr>
               <w:t>4</w:t>
+            </w:r>
+            <w:r>
+              <w:rPr>
+                <w:noProof/>
+                <w:webHidden/>
+              </w:rPr>
+              <w:fldChar w:fldCharType="end"/>
+            </w:r>
+          </w:hyperlink>
+          <w:bookmarkStart w:id="0" w:name="_GoBack"/>
+          <w:bookmarkEnd w:id="0"/>
+        </w:p>
+        <w:p>
+          <w:pPr>
+            <w:pStyle w:val="TOC1"/>
+            <w:tabs>
+              <w:tab w:val="left" w:pos="440"/>
+              <w:tab w:val="right" w:leader="dot" w:pos="9350"/>
+            </w:tabs>
+            <w:rPr>
+              <w:rFonts w:cstheme="minorBidi"/>
+              <w:noProof/>
+            </w:rPr>
+          </w:pPr>
+          <w:hyperlink w:anchor="_Toc40116105" w:history="1">
+            <w:r>
+              <w:rPr>
+                <w:rStyle w:val="Hyperlink"/>
+                <w:rFonts w:eastAsia="Yu Mincho Light"/>
+                <w:noProof/>
+                <w:lang w:val="sr-Cyrl-RS"/>
+              </w:rPr>
+              <w:t>3.</w:t>
+            </w:r>
+            <w:r>
+              <w:rPr>
+                <w:rFonts w:cstheme="minorBidi"/>
+                <w:noProof/>
+              </w:rPr>
+              <w:tab/>
+            </w:r>
+            <w:r>
+              <w:rPr>
+                <w:rStyle w:val="Hyperlink"/>
+                <w:rFonts w:eastAsia="Yu Mincho Light"/>
+                <w:noProof/>
+                <w:lang w:val="sr-Cyrl-RS"/>
+              </w:rPr>
+              <w:t>Категорије корисника</w:t>
+            </w:r>
+            <w:r>
+              <w:rPr>
+                <w:noProof/>
+                <w:webHidden/>
+              </w:rPr>
+              <w:tab/>
+            </w:r>
+            <w:r>
+              <w:rPr>
+                <w:noProof/>
+                <w:webHidden/>
+              </w:rPr>
+              <w:fldChar w:fldCharType="begin"/>
+            </w:r>
+            <w:r>
+              <w:rPr>
+                <w:noProof/>
+                <w:webHidden/>
+              </w:rPr>
+              <w:instrText xml:space="preserve"> PAGEREF _Toc40116105 \h </w:instrText>
+            </w:r>
+            <w:r>
+              <w:rPr>
+                <w:noProof/>
+                <w:webHidden/>
+              </w:rPr>
+            </w:r>
+            <w:r>
+              <w:rPr>
+                <w:noProof/>
+                <w:webHidden/>
+              </w:rPr>
+              <w:fldChar w:fldCharType="separate"/>
+            </w:r>
+            <w:r>
+              <w:rPr>
+                <w:noProof/>
+                <w:webHidden/>
+              </w:rPr>
+              <w:t>4</w:t>
+            </w:r>
+            <w:r>
+              <w:rPr>
+                <w:noProof/>
+                <w:webHidden/>
+              </w:rPr>
+              <w:fldChar w:fldCharType="end"/>
+            </w:r>
+          </w:hyperlink>
+        </w:p>
+        <w:p>
+          <w:pPr>
+            <w:pStyle w:val="TOC2"/>
+            <w:tabs>
+              <w:tab w:val="left" w:pos="880"/>
+              <w:tab w:val="right" w:leader="dot" w:pos="9350"/>
+            </w:tabs>
+            <w:rPr>
+              <w:rFonts w:cstheme="minorBidi"/>
+              <w:noProof/>
+            </w:rPr>
+          </w:pPr>
+          <w:hyperlink w:anchor="_Toc40116106" w:history="1">
+            <w:r>
+              <w:rPr>
+                <w:rStyle w:val="Hyperlink"/>
+                <w:rFonts w:eastAsia="Yu Mincho Light"/>
+                <w:noProof/>
+                <w:lang w:val="sr-Cyrl-RS"/>
+              </w:rPr>
+              <w:t>3.1.</w:t>
+            </w:r>
+            <w:r>
+              <w:rPr>
+                <w:rFonts w:cstheme="minorBidi"/>
+                <w:noProof/>
+              </w:rPr>
+              <w:tab/>
+            </w:r>
+            <w:r>
+              <w:rPr>
+                <w:rStyle w:val="Hyperlink"/>
+                <w:rFonts w:eastAsia="Yu Mincho Light"/>
+                <w:noProof/>
+                <w:lang w:val="sr-Cyrl-RS"/>
+              </w:rPr>
+              <w:t>Нерегистровани корисници</w:t>
+            </w:r>
+            <w:r>
+              <w:rPr>
+                <w:noProof/>
+                <w:webHidden/>
+              </w:rPr>
+              <w:tab/>
+            </w:r>
+            <w:r>
+              <w:rPr>
+                <w:noProof/>
+                <w:webHidden/>
+              </w:rPr>
+              <w:fldChar w:fldCharType="begin"/>
+            </w:r>
+            <w:r>
+              <w:rPr>
+                <w:noProof/>
+                <w:webHidden/>
+              </w:rPr>
+              <w:instrText xml:space="preserve"> PAGEREF _Toc40116106 \h </w:instrText>
+            </w:r>
+            <w:r>
+              <w:rPr>
+                <w:noProof/>
+                <w:webHidden/>
+              </w:rPr>
+            </w:r>
+            <w:r>
+              <w:rPr>
+                <w:noProof/>
+                <w:webHidden/>
+              </w:rPr>
+              <w:fldChar w:fldCharType="separate"/>
+            </w:r>
+            <w:r>
+              <w:rPr>
+                <w:noProof/>
+                <w:webHidden/>
+              </w:rPr>
+              <w:t>4</w:t>
+            </w:r>
+            <w:r>
+              <w:rPr>
+                <w:noProof/>
+                <w:webHidden/>
+              </w:rPr>
+              <w:fldChar w:fldCharType="end"/>
+            </w:r>
+          </w:hyperlink>
+        </w:p>
+        <w:p>
+          <w:pPr>
+            <w:pStyle w:val="TOC2"/>
+            <w:tabs>
+              <w:tab w:val="left" w:pos="880"/>
+              <w:tab w:val="right" w:leader="dot" w:pos="9350"/>
+            </w:tabs>
+            <w:rPr>
+              <w:rFonts w:cstheme="minorBidi"/>
+              <w:noProof/>
+            </w:rPr>
+          </w:pPr>
+          <w:hyperlink w:anchor="_Toc40116107" w:history="1">
+            <w:r>
+              <w:rPr>
+                <w:rStyle w:val="Hyperlink"/>
+                <w:rFonts w:eastAsia="Yu Mincho Light"/>
+                <w:noProof/>
+                <w:lang w:val="sr-Cyrl-RS"/>
+              </w:rPr>
+              <w:t>3.2.</w:t>
+            </w:r>
+            <w:r>
+              <w:rPr>
+                <w:rFonts w:cstheme="minorBidi"/>
+                <w:noProof/>
+              </w:rPr>
+              <w:tab/>
+            </w:r>
+            <w:r>
+              <w:rPr>
+                <w:rStyle w:val="Hyperlink"/>
+                <w:rFonts w:eastAsia="Yu Mincho Light"/>
+                <w:noProof/>
+                <w:lang w:val="sr-Cyrl-RS"/>
+              </w:rPr>
+              <w:t>Читаоци</w:t>
+            </w:r>
+            <w:r>
+              <w:rPr>
+                <w:noProof/>
+                <w:webHidden/>
+              </w:rPr>
+              <w:tab/>
+            </w:r>
+            <w:r>
+              <w:rPr>
+                <w:noProof/>
+                <w:webHidden/>
+              </w:rPr>
+              <w:fldChar w:fldCharType="begin"/>
+            </w:r>
+            <w:r>
+              <w:rPr>
+                <w:noProof/>
+                <w:webHidden/>
+              </w:rPr>
+              <w:instrText xml:space="preserve"> PAGEREF _Toc40116107 \h </w:instrText>
+            </w:r>
+            <w:r>
+              <w:rPr>
+                <w:noProof/>
+                <w:webHidden/>
+              </w:rPr>
+            </w:r>
+            <w:r>
+              <w:rPr>
+                <w:noProof/>
+                <w:webHidden/>
+              </w:rPr>
+              <w:fldChar w:fldCharType="separate"/>
+            </w:r>
+            <w:r>
+              <w:rPr>
+                <w:noProof/>
+                <w:webHidden/>
+              </w:rPr>
+              <w:t>5</w:t>
+            </w:r>
+            <w:r>
+              <w:rPr>
+                <w:noProof/>
+                <w:webHidden/>
+              </w:rPr>
+              <w:fldChar w:fldCharType="end"/>
+            </w:r>
+          </w:hyperlink>
+        </w:p>
+        <w:p>
+          <w:pPr>
+            <w:pStyle w:val="TOC2"/>
+            <w:tabs>
+              <w:tab w:val="left" w:pos="880"/>
+              <w:tab w:val="right" w:leader="dot" w:pos="9350"/>
+            </w:tabs>
+            <w:rPr>
+              <w:rFonts w:cstheme="minorBidi"/>
+              <w:noProof/>
+            </w:rPr>
+          </w:pPr>
+          <w:hyperlink w:anchor="_Toc40116108" w:history="1">
+            <w:r>
+              <w:rPr>
+                <w:rStyle w:val="Hyperlink"/>
+                <w:rFonts w:eastAsia="Yu Mincho Light"/>
+                <w:noProof/>
+                <w:lang w:val="sr-Cyrl-RS"/>
+              </w:rPr>
+              <w:t>3.3.</w:t>
+            </w:r>
+            <w:r>
+              <w:rPr>
+                <w:rFonts w:cstheme="minorBidi"/>
+                <w:noProof/>
+              </w:rPr>
+              <w:tab/>
+            </w:r>
+            <w:r>
+              <w:rPr>
+                <w:rStyle w:val="Hyperlink"/>
+                <w:rFonts w:eastAsia="Yu Mincho Light"/>
+                <w:noProof/>
+                <w:lang w:val="sr-Cyrl-RS"/>
+              </w:rPr>
+              <w:t>Писци</w:t>
+            </w:r>
+            <w:r>
+              <w:rPr>
+                <w:noProof/>
+                <w:webHidden/>
+              </w:rPr>
+              <w:tab/>
+            </w:r>
+            <w:r>
+              <w:rPr>
+                <w:noProof/>
+                <w:webHidden/>
+              </w:rPr>
+              <w:fldChar w:fldCharType="begin"/>
+            </w:r>
+            <w:r>
+              <w:rPr>
+                <w:noProof/>
+                <w:webHidden/>
+              </w:rPr>
+              <w:instrText xml:space="preserve"> PAGEREF _Toc40116108 \h </w:instrText>
+            </w:r>
+            <w:r>
+              <w:rPr>
+                <w:noProof/>
+                <w:webHidden/>
+              </w:rPr>
+            </w:r>
+            <w:r>
+              <w:rPr>
+                <w:noProof/>
+                <w:webHidden/>
+              </w:rPr>
+              <w:fldChar w:fldCharType="separate"/>
+            </w:r>
+            <w:r>
+              <w:rPr>
+                <w:noProof/>
+                <w:webHidden/>
+              </w:rPr>
+              <w:t>5</w:t>
+            </w:r>
+            <w:r>
+              <w:rPr>
+                <w:noProof/>
+                <w:webHidden/>
+              </w:rPr>
+              <w:fldChar w:fldCharType="end"/>
+            </w:r>
+          </w:hyperlink>
+        </w:p>
+        <w:p>
+          <w:pPr>
+            <w:pStyle w:val="TOC2"/>
+            <w:tabs>
+              <w:tab w:val="left" w:pos="880"/>
+              <w:tab w:val="right" w:leader="dot" w:pos="9350"/>
+            </w:tabs>
+            <w:rPr>
+              <w:rFonts w:cstheme="minorBidi"/>
+              <w:noProof/>
+            </w:rPr>
+          </w:pPr>
+          <w:hyperlink w:anchor="_Toc40116109" w:history="1">
+            <w:r>
+              <w:rPr>
+                <w:rStyle w:val="Hyperlink"/>
+                <w:rFonts w:eastAsia="Yu Mincho Light"/>
+                <w:noProof/>
+                <w:lang w:val="sr-Cyrl-RS"/>
+              </w:rPr>
+              <w:t>3.4.</w:t>
+            </w:r>
+            <w:r>
+              <w:rPr>
+                <w:rFonts w:cstheme="minorBidi"/>
+                <w:noProof/>
+              </w:rPr>
+              <w:tab/>
+            </w:r>
+            <w:r>
+              <w:rPr>
+                <w:rStyle w:val="Hyperlink"/>
+                <w:rFonts w:eastAsia="Yu Mincho Light"/>
+                <w:noProof/>
+                <w:lang w:val="sr-Cyrl-RS"/>
+              </w:rPr>
+              <w:t>Рецензенти</w:t>
+            </w:r>
+            <w:r>
+              <w:rPr>
+                <w:noProof/>
+                <w:webHidden/>
+              </w:rPr>
+              <w:tab/>
+            </w:r>
+            <w:r>
+              <w:rPr>
+                <w:noProof/>
+                <w:webHidden/>
+              </w:rPr>
+              <w:fldChar w:fldCharType="begin"/>
+            </w:r>
+            <w:r>
+              <w:rPr>
+                <w:noProof/>
+                <w:webHidden/>
+              </w:rPr>
+              <w:instrText xml:space="preserve"> PAGEREF _Toc40116109 \h </w:instrText>
+            </w:r>
+            <w:r>
+              <w:rPr>
+                <w:noProof/>
+                <w:webHidden/>
+              </w:rPr>
+            </w:r>
+            <w:r>
+              <w:rPr>
+                <w:noProof/>
+                <w:webHidden/>
+              </w:rPr>
+              <w:fldChar w:fldCharType="separate"/>
+            </w:r>
+            <w:r>
+              <w:rPr>
+                <w:noProof/>
+                <w:webHidden/>
+              </w:rPr>
+              <w:t>5</w:t>
+            </w:r>
+            <w:r>
+              <w:rPr>
+                <w:noProof/>
+                <w:webHidden/>
+              </w:rPr>
+              <w:fldChar w:fldCharType="end"/>
+            </w:r>
+          </w:hyperlink>
+        </w:p>
+        <w:p>
+          <w:pPr>
+            <w:pStyle w:val="TOC2"/>
+            <w:tabs>
+              <w:tab w:val="left" w:pos="880"/>
+              <w:tab w:val="right" w:leader="dot" w:pos="9350"/>
+            </w:tabs>
+            <w:rPr>
+              <w:rFonts w:cstheme="minorBidi"/>
+              <w:noProof/>
+            </w:rPr>
+          </w:pPr>
+          <w:hyperlink w:anchor="_Toc40116110" w:history="1">
+            <w:r>
+              <w:rPr>
+                <w:rStyle w:val="Hyperlink"/>
+                <w:rFonts w:eastAsia="Yu Mincho Light"/>
+                <w:noProof/>
+                <w:lang w:val="sr-Cyrl-RS"/>
+              </w:rPr>
+              <w:t>3.5.</w:t>
+            </w:r>
+            <w:r>
+              <w:rPr>
+                <w:rFonts w:cstheme="minorBidi"/>
+                <w:noProof/>
+              </w:rPr>
+              <w:tab/>
+            </w:r>
+            <w:r>
+              <w:rPr>
+                <w:rStyle w:val="Hyperlink"/>
+                <w:rFonts w:eastAsia="Yu Mincho Light"/>
+                <w:noProof/>
+                <w:lang w:val="sr-Cyrl-RS"/>
+              </w:rPr>
+              <w:t>Администратори</w:t>
+            </w:r>
+            <w:r>
+              <w:rPr>
+                <w:noProof/>
+                <w:webHidden/>
+              </w:rPr>
+              <w:tab/>
+            </w:r>
+            <w:r>
+              <w:rPr>
+                <w:noProof/>
+                <w:webHidden/>
+              </w:rPr>
+              <w:fldChar w:fldCharType="begin"/>
+            </w:r>
+            <w:r>
+              <w:rPr>
+                <w:noProof/>
+                <w:webHidden/>
+              </w:rPr>
+              <w:instrText xml:space="preserve"> PAGEREF _Toc40116110 \h </w:instrText>
+            </w:r>
+            <w:r>
+              <w:rPr>
+                <w:noProof/>
+                <w:webHidden/>
+              </w:rPr>
+            </w:r>
+            <w:r>
+              <w:rPr>
+                <w:noProof/>
+                <w:webHidden/>
+              </w:rPr>
+              <w:fldChar w:fldCharType="separate"/>
+            </w:r>
+            <w:r>
+              <w:rPr>
+                <w:noProof/>
+                <w:webHidden/>
+              </w:rPr>
+              <w:t>5</w:t>
             </w:r>
             <w:r>
               <w:rPr>
@@ -864,7 +1394,7 @@
               <w:noProof/>
             </w:rPr>
           </w:pPr>
-          <w:hyperlink w:anchor="_Toc34443282" w:history="1">
+          <w:hyperlink w:anchor="_Toc40116111" w:history="1">
             <w:r>
               <w:rPr>
                 <w:rStyle w:val="Hyperlink"/>
@@ -872,7 +1402,7 @@
                 <w:noProof/>
                 <w:lang w:val="sr-Cyrl-RS"/>
               </w:rPr>
-              <w:t>3.</w:t>
+              <w:t>4.</w:t>
             </w:r>
             <w:r>
               <w:rPr>
@@ -888,7 +1418,7 @@
                 <w:noProof/>
                 <w:lang w:val="sr-Cyrl-RS"/>
               </w:rPr>
-              <w:t>Категорије корисника</w:t>
+              <w:t>Опис производа</w:t>
             </w:r>
             <w:r>
               <w:rPr>
@@ -909,7 +1439,7 @@
                 <w:noProof/>
                 <w:webHidden/>
               </w:rPr>
-              <w:instrText xml:space="preserve"> PAGEREF _Toc34443282 \h </w:instrText>
+              <w:instrText xml:space="preserve"> PAGEREF _Toc40116111 \h </w:instrText>
             </w:r>
             <w:r>
               <w:rPr>
@@ -929,7 +1459,7 @@
                 <w:noProof/>
                 <w:webHidden/>
               </w:rPr>
-              <w:t>4</w:t>
+              <w:t>5</w:t>
             </w:r>
             <w:r>
               <w:rPr>
@@ -952,7 +1482,7 @@
               <w:noProof/>
             </w:rPr>
           </w:pPr>
-          <w:hyperlink w:anchor="_Toc34443283" w:history="1">
+          <w:hyperlink w:anchor="_Toc40116112" w:history="1">
             <w:r>
               <w:rPr>
                 <w:rStyle w:val="Hyperlink"/>
@@ -960,7 +1490,7 @@
                 <w:noProof/>
                 <w:lang w:val="sr-Cyrl-RS"/>
               </w:rPr>
-              <w:t>3.1.</w:t>
+              <w:t>4.1.</w:t>
             </w:r>
             <w:r>
               <w:rPr>
@@ -976,7 +1506,7 @@
                 <w:noProof/>
                 <w:lang w:val="sr-Cyrl-RS"/>
               </w:rPr>
-              <w:t>Читаоци</w:t>
+              <w:t>Преглед архитектуре система</w:t>
             </w:r>
             <w:r>
               <w:rPr>
@@ -997,7 +1527,7 @@
                 <w:noProof/>
                 <w:webHidden/>
               </w:rPr>
-              <w:instrText xml:space="preserve"> PAGEREF _Toc34443283 \h </w:instrText>
+              <w:instrText xml:space="preserve"> PAGEREF _Toc40116112 \h </w:instrText>
             </w:r>
             <w:r>
               <w:rPr>
@@ -1017,7 +1547,7 @@
                 <w:noProof/>
                 <w:webHidden/>
               </w:rPr>
-              <w:t>4</w:t>
+              <w:t>6</w:t>
             </w:r>
             <w:r>
               <w:rPr>
@@ -1040,15 +1570,14 @@
               <w:noProof/>
             </w:rPr>
           </w:pPr>
-          <w:hyperlink w:anchor="_Toc34443284" w:history="1">
+          <w:hyperlink w:anchor="_Toc40116113" w:history="1">
             <w:r>
               <w:rPr>
                 <w:rStyle w:val="Hyperlink"/>
-                <w:rFonts w:eastAsia="Yu Mincho Light"/>
-                <w:noProof/>
-                <w:lang w:val="sr-Cyrl-RS"/>
-              </w:rPr>
-              <w:t>3.2.</w:t>
+                <w:noProof/>
+                <w:lang w:val="sr-Cyrl-RS"/>
+              </w:rPr>
+              <w:t>4.2.</w:t>
             </w:r>
             <w:r>
               <w:rPr>
@@ -1060,11 +1589,10 @@
             <w:r>
               <w:rPr>
                 <w:rStyle w:val="Hyperlink"/>
-                <w:rFonts w:eastAsia="Yu Mincho Light"/>
-                <w:noProof/>
-                <w:lang w:val="sr-Cyrl-RS"/>
-              </w:rPr>
-              <w:t>Писци</w:t>
+                <w:noProof/>
+                <w:lang w:val="sr-Cyrl-RS"/>
+              </w:rPr>
+              <w:t>Преглед карактеристика</w:t>
             </w:r>
             <w:r>
               <w:rPr>
@@ -1085,7 +1613,7 @@
                 <w:noProof/>
                 <w:webHidden/>
               </w:rPr>
-              <w:instrText xml:space="preserve"> PAGEREF _Toc34443284 \h </w:instrText>
+              <w:instrText xml:space="preserve"> PAGEREF _Toc40116113 \h </w:instrText>
             </w:r>
             <w:r>
               <w:rPr>
@@ -1105,7 +1633,93 @@
                 <w:noProof/>
                 <w:webHidden/>
               </w:rPr>
-              <w:t>5</w:t>
+              <w:t>6</w:t>
+            </w:r>
+            <w:r>
+              <w:rPr>
+                <w:noProof/>
+                <w:webHidden/>
+              </w:rPr>
+              <w:fldChar w:fldCharType="end"/>
+            </w:r>
+          </w:hyperlink>
+        </w:p>
+        <w:p>
+          <w:pPr>
+            <w:pStyle w:val="TOC1"/>
+            <w:tabs>
+              <w:tab w:val="left" w:pos="440"/>
+              <w:tab w:val="right" w:leader="dot" w:pos="9350"/>
+            </w:tabs>
+            <w:rPr>
+              <w:rFonts w:cstheme="minorBidi"/>
+              <w:noProof/>
+            </w:rPr>
+          </w:pPr>
+          <w:hyperlink w:anchor="_Toc40116114" w:history="1">
+            <w:r>
+              <w:rPr>
+                <w:rStyle w:val="Hyperlink"/>
+                <w:noProof/>
+                <w:lang w:val="sr-Cyrl-RS"/>
+              </w:rPr>
+              <w:t>5.</w:t>
+            </w:r>
+            <w:r>
+              <w:rPr>
+                <w:rFonts w:cstheme="minorBidi"/>
+                <w:noProof/>
+              </w:rPr>
+              <w:tab/>
+            </w:r>
+            <w:r>
+              <w:rPr>
+                <w:rStyle w:val="Hyperlink"/>
+                <w:noProof/>
+                <w:lang w:val="sr-Cyrl-RS"/>
+              </w:rPr>
+              <w:t>Функционални захтеви</w:t>
+            </w:r>
+            <w:r>
+              <w:rPr>
+                <w:noProof/>
+                <w:webHidden/>
+              </w:rPr>
+              <w:tab/>
+            </w:r>
+            <w:r>
+              <w:rPr>
+                <w:noProof/>
+                <w:webHidden/>
+              </w:rPr>
+              <w:fldChar w:fldCharType="begin"/>
+            </w:r>
+            <w:r>
+              <w:rPr>
+                <w:noProof/>
+                <w:webHidden/>
+              </w:rPr>
+              <w:instrText xml:space="preserve"> PAGEREF _Toc40116114 \h </w:instrText>
+            </w:r>
+            <w:r>
+              <w:rPr>
+                <w:noProof/>
+                <w:webHidden/>
+              </w:rPr>
+            </w:r>
+            <w:r>
+              <w:rPr>
+                <w:noProof/>
+                <w:webHidden/>
+              </w:rPr>
+              <w:fldChar w:fldCharType="separate"/>
+            </w:r>
+            <w:r>
+              <w:rPr>
+                <w:noProof/>
+                <w:webHidden/>
+              </w:rPr>
+              <w:t>6</w:t>
             </w:r>
             <w:r>
               <w:rPr>
@@ -1128,15 +1742,14 @@
               <w:noProof/>
             </w:rPr>
           </w:pPr>
-          <w:hyperlink w:anchor="_Toc34443285" w:history="1">
+          <w:hyperlink w:anchor="_Toc40116115" w:history="1">
             <w:r>
               <w:rPr>
                 <w:rStyle w:val="Hyperlink"/>
-                <w:rFonts w:eastAsia="Yu Mincho Light"/>
-                <w:noProof/>
-                <w:lang w:val="sr-Cyrl-RS"/>
-              </w:rPr>
-              <w:t>3.3.</w:t>
+                <w:noProof/>
+                <w:lang w:val="sr-Cyrl-RS"/>
+              </w:rPr>
+              <w:t>5.1.</w:t>
             </w:r>
             <w:r>
               <w:rPr>
@@ -1148,11 +1761,10 @@
             <w:r>
               <w:rPr>
                 <w:rStyle w:val="Hyperlink"/>
-                <w:rFonts w:eastAsia="Yu Mincho Light"/>
-                <w:noProof/>
-                <w:lang w:val="sr-Cyrl-RS"/>
-              </w:rPr>
-              <w:t>Рецензенти</w:t>
+                <w:noProof/>
+                <w:lang w:val="sr-Cyrl-RS"/>
+              </w:rPr>
+              <w:t>Регистровање новог корисника</w:t>
             </w:r>
             <w:r>
               <w:rPr>
@@ -1173,7 +1785,7 @@
                 <w:noProof/>
                 <w:webHidden/>
               </w:rPr>
-              <w:instrText xml:space="preserve"> PAGEREF _Toc34443285 \h </w:instrText>
+              <w:instrText xml:space="preserve"> PAGEREF _Toc40116115 \h </w:instrText>
             </w:r>
             <w:r>
               <w:rPr>
@@ -1193,7 +1805,7 @@
                 <w:noProof/>
                 <w:webHidden/>
               </w:rPr>
-              <w:t>5</w:t>
+              <w:t>6</w:t>
             </w:r>
             <w:r>
               <w:rPr>
@@ -1216,15 +1828,14 @@
               <w:noProof/>
             </w:rPr>
           </w:pPr>
-          <w:hyperlink w:anchor="_Toc34443286" w:history="1">
+          <w:hyperlink w:anchor="_Toc40116116" w:history="1">
             <w:r>
               <w:rPr>
                 <w:rStyle w:val="Hyperlink"/>
-                <w:rFonts w:eastAsia="Yu Mincho Light"/>
-                <w:noProof/>
-                <w:lang w:val="sr-Cyrl-RS"/>
-              </w:rPr>
-              <w:t>3.4.</w:t>
+                <w:noProof/>
+                <w:lang w:val="sr-Cyrl-RS"/>
+              </w:rPr>
+              <w:t>5.2.</w:t>
             </w:r>
             <w:r>
               <w:rPr>
@@ -1236,11 +1847,10 @@
             <w:r>
               <w:rPr>
                 <w:rStyle w:val="Hyperlink"/>
-                <w:rFonts w:eastAsia="Yu Mincho Light"/>
-                <w:noProof/>
-                <w:lang w:val="sr-Cyrl-RS"/>
-              </w:rPr>
-              <w:t>Администратори</w:t>
+                <w:noProof/>
+                <w:lang w:val="sr-Cyrl-RS"/>
+              </w:rPr>
+              <w:t>Пријављивање корисника који већ има налог</w:t>
             </w:r>
             <w:r>
               <w:rPr>
@@ -1261,7 +1871,7 @@
                 <w:noProof/>
                 <w:webHidden/>
               </w:rPr>
-              <w:instrText xml:space="preserve"> PAGEREF _Toc34443286 \h </w:instrText>
+              <w:instrText xml:space="preserve"> PAGEREF _Toc40116116 \h </w:instrText>
             </w:r>
             <w:r>
               <w:rPr>
@@ -1281,7 +1891,781 @@
                 <w:noProof/>
                 <w:webHidden/>
               </w:rPr>
-              <w:t>5</w:t>
+              <w:t>7</w:t>
+            </w:r>
+            <w:r>
+              <w:rPr>
+                <w:noProof/>
+                <w:webHidden/>
+              </w:rPr>
+              <w:fldChar w:fldCharType="end"/>
+            </w:r>
+          </w:hyperlink>
+        </w:p>
+        <w:p>
+          <w:pPr>
+            <w:pStyle w:val="TOC2"/>
+            <w:tabs>
+              <w:tab w:val="left" w:pos="880"/>
+              <w:tab w:val="right" w:leader="dot" w:pos="9350"/>
+            </w:tabs>
+            <w:rPr>
+              <w:rFonts w:cstheme="minorBidi"/>
+              <w:noProof/>
+            </w:rPr>
+          </w:pPr>
+          <w:hyperlink w:anchor="_Toc40116117" w:history="1">
+            <w:r>
+              <w:rPr>
+                <w:rStyle w:val="Hyperlink"/>
+                <w:noProof/>
+                <w:lang w:val="sr-Cyrl-RS"/>
+              </w:rPr>
+              <w:t>5.3.</w:t>
+            </w:r>
+            <w:r>
+              <w:rPr>
+                <w:rFonts w:cstheme="minorBidi"/>
+                <w:noProof/>
+              </w:rPr>
+              <w:tab/>
+            </w:r>
+            <w:r>
+              <w:rPr>
+                <w:rStyle w:val="Hyperlink"/>
+                <w:noProof/>
+                <w:lang w:val="sr-Cyrl-RS"/>
+              </w:rPr>
+              <w:t>Читање већ објављених текстова</w:t>
+            </w:r>
+            <w:r>
+              <w:rPr>
+                <w:noProof/>
+                <w:webHidden/>
+              </w:rPr>
+              <w:tab/>
+            </w:r>
+            <w:r>
+              <w:rPr>
+                <w:noProof/>
+                <w:webHidden/>
+              </w:rPr>
+              <w:fldChar w:fldCharType="begin"/>
+            </w:r>
+            <w:r>
+              <w:rPr>
+                <w:noProof/>
+                <w:webHidden/>
+              </w:rPr>
+              <w:instrText xml:space="preserve"> PAGEREF _Toc40116117 \h </w:instrText>
+            </w:r>
+            <w:r>
+              <w:rPr>
+                <w:noProof/>
+                <w:webHidden/>
+              </w:rPr>
+            </w:r>
+            <w:r>
+              <w:rPr>
+                <w:noProof/>
+                <w:webHidden/>
+              </w:rPr>
+              <w:fldChar w:fldCharType="separate"/>
+            </w:r>
+            <w:r>
+              <w:rPr>
+                <w:noProof/>
+                <w:webHidden/>
+              </w:rPr>
+              <w:t>7</w:t>
+            </w:r>
+            <w:r>
+              <w:rPr>
+                <w:noProof/>
+                <w:webHidden/>
+              </w:rPr>
+              <w:fldChar w:fldCharType="end"/>
+            </w:r>
+          </w:hyperlink>
+        </w:p>
+        <w:p>
+          <w:pPr>
+            <w:pStyle w:val="TOC2"/>
+            <w:tabs>
+              <w:tab w:val="left" w:pos="880"/>
+              <w:tab w:val="right" w:leader="dot" w:pos="9350"/>
+            </w:tabs>
+            <w:rPr>
+              <w:rFonts w:cstheme="minorBidi"/>
+              <w:noProof/>
+            </w:rPr>
+          </w:pPr>
+          <w:hyperlink w:anchor="_Toc40116118" w:history="1">
+            <w:r>
+              <w:rPr>
+                <w:rStyle w:val="Hyperlink"/>
+                <w:noProof/>
+                <w:lang w:val="sr-Cyrl-RS"/>
+              </w:rPr>
+              <w:t>5.4.</w:t>
+            </w:r>
+            <w:r>
+              <w:rPr>
+                <w:rFonts w:cstheme="minorBidi"/>
+                <w:noProof/>
+              </w:rPr>
+              <w:tab/>
+            </w:r>
+            <w:r>
+              <w:rPr>
+                <w:rStyle w:val="Hyperlink"/>
+                <w:noProof/>
+                <w:lang w:val="sr-Cyrl-RS"/>
+              </w:rPr>
+              <w:t>Оцењивање и коментарисање текстова</w:t>
+            </w:r>
+            <w:r>
+              <w:rPr>
+                <w:noProof/>
+                <w:webHidden/>
+              </w:rPr>
+              <w:tab/>
+            </w:r>
+            <w:r>
+              <w:rPr>
+                <w:noProof/>
+                <w:webHidden/>
+              </w:rPr>
+              <w:fldChar w:fldCharType="begin"/>
+            </w:r>
+            <w:r>
+              <w:rPr>
+                <w:noProof/>
+                <w:webHidden/>
+              </w:rPr>
+              <w:instrText xml:space="preserve"> PAGEREF _Toc40116118 \h </w:instrText>
+            </w:r>
+            <w:r>
+              <w:rPr>
+                <w:noProof/>
+                <w:webHidden/>
+              </w:rPr>
+            </w:r>
+            <w:r>
+              <w:rPr>
+                <w:noProof/>
+                <w:webHidden/>
+              </w:rPr>
+              <w:fldChar w:fldCharType="separate"/>
+            </w:r>
+            <w:r>
+              <w:rPr>
+                <w:noProof/>
+                <w:webHidden/>
+              </w:rPr>
+              <w:t>7</w:t>
+            </w:r>
+            <w:r>
+              <w:rPr>
+                <w:noProof/>
+                <w:webHidden/>
+              </w:rPr>
+              <w:fldChar w:fldCharType="end"/>
+            </w:r>
+          </w:hyperlink>
+        </w:p>
+        <w:p>
+          <w:pPr>
+            <w:pStyle w:val="TOC2"/>
+            <w:tabs>
+              <w:tab w:val="left" w:pos="880"/>
+              <w:tab w:val="right" w:leader="dot" w:pos="9350"/>
+            </w:tabs>
+            <w:rPr>
+              <w:rFonts w:cstheme="minorBidi"/>
+              <w:noProof/>
+            </w:rPr>
+          </w:pPr>
+          <w:hyperlink w:anchor="_Toc40116119" w:history="1">
+            <w:r>
+              <w:rPr>
+                <w:rStyle w:val="Hyperlink"/>
+                <w:noProof/>
+                <w:lang w:val="sr-Cyrl-RS"/>
+              </w:rPr>
+              <w:t>5.5.</w:t>
+            </w:r>
+            <w:r>
+              <w:rPr>
+                <w:rFonts w:cstheme="minorBidi"/>
+                <w:noProof/>
+              </w:rPr>
+              <w:tab/>
+            </w:r>
+            <w:r>
+              <w:rPr>
+                <w:rStyle w:val="Hyperlink"/>
+                <w:noProof/>
+                <w:lang w:val="sr-Cyrl-RS"/>
+              </w:rPr>
+              <w:t>Објављивање текста</w:t>
+            </w:r>
+            <w:r>
+              <w:rPr>
+                <w:noProof/>
+                <w:webHidden/>
+              </w:rPr>
+              <w:tab/>
+            </w:r>
+            <w:r>
+              <w:rPr>
+                <w:noProof/>
+                <w:webHidden/>
+              </w:rPr>
+              <w:fldChar w:fldCharType="begin"/>
+            </w:r>
+            <w:r>
+              <w:rPr>
+                <w:noProof/>
+                <w:webHidden/>
+              </w:rPr>
+              <w:instrText xml:space="preserve"> PAGEREF _Toc40116119 \h </w:instrText>
+            </w:r>
+            <w:r>
+              <w:rPr>
+                <w:noProof/>
+                <w:webHidden/>
+              </w:rPr>
+            </w:r>
+            <w:r>
+              <w:rPr>
+                <w:noProof/>
+                <w:webHidden/>
+              </w:rPr>
+              <w:fldChar w:fldCharType="separate"/>
+            </w:r>
+            <w:r>
+              <w:rPr>
+                <w:noProof/>
+                <w:webHidden/>
+              </w:rPr>
+              <w:t>7</w:t>
+            </w:r>
+            <w:r>
+              <w:rPr>
+                <w:noProof/>
+                <w:webHidden/>
+              </w:rPr>
+              <w:fldChar w:fldCharType="end"/>
+            </w:r>
+          </w:hyperlink>
+        </w:p>
+        <w:p>
+          <w:pPr>
+            <w:pStyle w:val="TOC2"/>
+            <w:tabs>
+              <w:tab w:val="left" w:pos="880"/>
+              <w:tab w:val="right" w:leader="dot" w:pos="9350"/>
+            </w:tabs>
+            <w:rPr>
+              <w:rFonts w:cstheme="minorBidi"/>
+              <w:noProof/>
+            </w:rPr>
+          </w:pPr>
+          <w:hyperlink w:anchor="_Toc40116120" w:history="1">
+            <w:r>
+              <w:rPr>
+                <w:rStyle w:val="Hyperlink"/>
+                <w:noProof/>
+                <w:lang w:val="sr-Cyrl-RS"/>
+              </w:rPr>
+              <w:t>5.6.</w:t>
+            </w:r>
+            <w:r>
+              <w:rPr>
+                <w:rFonts w:cstheme="minorBidi"/>
+                <w:noProof/>
+              </w:rPr>
+              <w:tab/>
+            </w:r>
+            <w:r>
+              <w:rPr>
+                <w:rStyle w:val="Hyperlink"/>
+                <w:noProof/>
+                <w:lang w:val="sr-Cyrl-RS"/>
+              </w:rPr>
+              <w:t>Рецензирање текста</w:t>
+            </w:r>
+            <w:r>
+              <w:rPr>
+                <w:noProof/>
+                <w:webHidden/>
+              </w:rPr>
+              <w:tab/>
+            </w:r>
+            <w:r>
+              <w:rPr>
+                <w:noProof/>
+                <w:webHidden/>
+              </w:rPr>
+              <w:fldChar w:fldCharType="begin"/>
+            </w:r>
+            <w:r>
+              <w:rPr>
+                <w:noProof/>
+                <w:webHidden/>
+              </w:rPr>
+              <w:instrText xml:space="preserve"> PAGEREF _Toc40116120 \h </w:instrText>
+            </w:r>
+            <w:r>
+              <w:rPr>
+                <w:noProof/>
+                <w:webHidden/>
+              </w:rPr>
+            </w:r>
+            <w:r>
+              <w:rPr>
+                <w:noProof/>
+                <w:webHidden/>
+              </w:rPr>
+              <w:fldChar w:fldCharType="separate"/>
+            </w:r>
+            <w:r>
+              <w:rPr>
+                <w:noProof/>
+                <w:webHidden/>
+              </w:rPr>
+              <w:t>7</w:t>
+            </w:r>
+            <w:r>
+              <w:rPr>
+                <w:noProof/>
+                <w:webHidden/>
+              </w:rPr>
+              <w:fldChar w:fldCharType="end"/>
+            </w:r>
+          </w:hyperlink>
+        </w:p>
+        <w:p>
+          <w:pPr>
+            <w:pStyle w:val="TOC2"/>
+            <w:tabs>
+              <w:tab w:val="left" w:pos="880"/>
+              <w:tab w:val="right" w:leader="dot" w:pos="9350"/>
+            </w:tabs>
+            <w:rPr>
+              <w:rFonts w:cstheme="minorBidi"/>
+              <w:noProof/>
+            </w:rPr>
+          </w:pPr>
+          <w:hyperlink w:anchor="_Toc40116121" w:history="1">
+            <w:r>
+              <w:rPr>
+                <w:rStyle w:val="Hyperlink"/>
+                <w:noProof/>
+                <w:lang w:val="sr-Cyrl-RS"/>
+              </w:rPr>
+              <w:t>5.7.</w:t>
+            </w:r>
+            <w:r>
+              <w:rPr>
+                <w:rFonts w:cstheme="minorBidi"/>
+                <w:noProof/>
+              </w:rPr>
+              <w:tab/>
+            </w:r>
+            <w:r>
+              <w:rPr>
+                <w:rStyle w:val="Hyperlink"/>
+                <w:noProof/>
+                <w:lang w:val="sr-Cyrl-RS"/>
+              </w:rPr>
+              <w:t>Слање захтева за унапређење у статус рецензента</w:t>
+            </w:r>
+            <w:r>
+              <w:rPr>
+                <w:noProof/>
+                <w:webHidden/>
+              </w:rPr>
+              <w:tab/>
+            </w:r>
+            <w:r>
+              <w:rPr>
+                <w:noProof/>
+                <w:webHidden/>
+              </w:rPr>
+              <w:fldChar w:fldCharType="begin"/>
+            </w:r>
+            <w:r>
+              <w:rPr>
+                <w:noProof/>
+                <w:webHidden/>
+              </w:rPr>
+              <w:instrText xml:space="preserve"> PAGEREF _Toc40116121 \h </w:instrText>
+            </w:r>
+            <w:r>
+              <w:rPr>
+                <w:noProof/>
+                <w:webHidden/>
+              </w:rPr>
+            </w:r>
+            <w:r>
+              <w:rPr>
+                <w:noProof/>
+                <w:webHidden/>
+              </w:rPr>
+              <w:fldChar w:fldCharType="separate"/>
+            </w:r>
+            <w:r>
+              <w:rPr>
+                <w:noProof/>
+                <w:webHidden/>
+              </w:rPr>
+              <w:t>7</w:t>
+            </w:r>
+            <w:r>
+              <w:rPr>
+                <w:noProof/>
+                <w:webHidden/>
+              </w:rPr>
+              <w:fldChar w:fldCharType="end"/>
+            </w:r>
+          </w:hyperlink>
+        </w:p>
+        <w:p>
+          <w:pPr>
+            <w:pStyle w:val="TOC2"/>
+            <w:tabs>
+              <w:tab w:val="left" w:pos="880"/>
+              <w:tab w:val="right" w:leader="dot" w:pos="9350"/>
+            </w:tabs>
+            <w:rPr>
+              <w:rFonts w:cstheme="minorBidi"/>
+              <w:noProof/>
+            </w:rPr>
+          </w:pPr>
+          <w:hyperlink w:anchor="_Toc40116122" w:history="1">
+            <w:r>
+              <w:rPr>
+                <w:rStyle w:val="Hyperlink"/>
+                <w:noProof/>
+                <w:lang w:val="sr-Cyrl-RS"/>
+              </w:rPr>
+              <w:t>5.8.</w:t>
+            </w:r>
+            <w:r>
+              <w:rPr>
+                <w:rFonts w:cstheme="minorBidi"/>
+                <w:noProof/>
+              </w:rPr>
+              <w:tab/>
+            </w:r>
+            <w:r>
+              <w:rPr>
+                <w:rStyle w:val="Hyperlink"/>
+                <w:noProof/>
+                <w:lang w:val="sr-Cyrl-RS"/>
+              </w:rPr>
+              <w:t>Одобравање захтева за унапређење у статус рецензента</w:t>
+            </w:r>
+            <w:r>
+              <w:rPr>
+                <w:noProof/>
+                <w:webHidden/>
+              </w:rPr>
+              <w:tab/>
+            </w:r>
+            <w:r>
+              <w:rPr>
+                <w:noProof/>
+                <w:webHidden/>
+              </w:rPr>
+              <w:fldChar w:fldCharType="begin"/>
+            </w:r>
+            <w:r>
+              <w:rPr>
+                <w:noProof/>
+                <w:webHidden/>
+              </w:rPr>
+              <w:instrText xml:space="preserve"> PAGEREF _Toc40116122 \h </w:instrText>
+            </w:r>
+            <w:r>
+              <w:rPr>
+                <w:noProof/>
+                <w:webHidden/>
+              </w:rPr>
+            </w:r>
+            <w:r>
+              <w:rPr>
+                <w:noProof/>
+                <w:webHidden/>
+              </w:rPr>
+              <w:fldChar w:fldCharType="separate"/>
+            </w:r>
+            <w:r>
+              <w:rPr>
+                <w:noProof/>
+                <w:webHidden/>
+              </w:rPr>
+              <w:t>7</w:t>
+            </w:r>
+            <w:r>
+              <w:rPr>
+                <w:noProof/>
+                <w:webHidden/>
+              </w:rPr>
+              <w:fldChar w:fldCharType="end"/>
+            </w:r>
+          </w:hyperlink>
+        </w:p>
+        <w:p>
+          <w:pPr>
+            <w:pStyle w:val="TOC2"/>
+            <w:tabs>
+              <w:tab w:val="left" w:pos="880"/>
+              <w:tab w:val="right" w:leader="dot" w:pos="9350"/>
+            </w:tabs>
+            <w:rPr>
+              <w:rFonts w:cstheme="minorBidi"/>
+              <w:noProof/>
+            </w:rPr>
+          </w:pPr>
+          <w:hyperlink w:anchor="_Toc40116123" w:history="1">
+            <w:r>
+              <w:rPr>
+                <w:rStyle w:val="Hyperlink"/>
+                <w:noProof/>
+                <w:lang w:val="sr-Cyrl-RS"/>
+              </w:rPr>
+              <w:t>5.9.</w:t>
+            </w:r>
+            <w:r>
+              <w:rPr>
+                <w:rFonts w:cstheme="minorBidi"/>
+                <w:noProof/>
+              </w:rPr>
+              <w:tab/>
+            </w:r>
+            <w:r>
+              <w:rPr>
+                <w:rStyle w:val="Hyperlink"/>
+                <w:noProof/>
+                <w:lang w:val="sr-Cyrl-RS"/>
+              </w:rPr>
+              <w:t>Преглед текстова и оцена корисника</w:t>
+            </w:r>
+            <w:r>
+              <w:rPr>
+                <w:noProof/>
+                <w:webHidden/>
+              </w:rPr>
+              <w:tab/>
+            </w:r>
+            <w:r>
+              <w:rPr>
+                <w:noProof/>
+                <w:webHidden/>
+              </w:rPr>
+              <w:fldChar w:fldCharType="begin"/>
+            </w:r>
+            <w:r>
+              <w:rPr>
+                <w:noProof/>
+                <w:webHidden/>
+              </w:rPr>
+              <w:instrText xml:space="preserve"> PAGEREF _Toc40116123 \h </w:instrText>
+            </w:r>
+            <w:r>
+              <w:rPr>
+                <w:noProof/>
+                <w:webHidden/>
+              </w:rPr>
+            </w:r>
+            <w:r>
+              <w:rPr>
+                <w:noProof/>
+                <w:webHidden/>
+              </w:rPr>
+              <w:fldChar w:fldCharType="separate"/>
+            </w:r>
+            <w:r>
+              <w:rPr>
+                <w:noProof/>
+                <w:webHidden/>
+              </w:rPr>
+              <w:t>8</w:t>
+            </w:r>
+            <w:r>
+              <w:rPr>
+                <w:noProof/>
+                <w:webHidden/>
+              </w:rPr>
+              <w:fldChar w:fldCharType="end"/>
+            </w:r>
+          </w:hyperlink>
+        </w:p>
+        <w:p>
+          <w:pPr>
+            <w:pStyle w:val="TOC2"/>
+            <w:tabs>
+              <w:tab w:val="left" w:pos="1100"/>
+              <w:tab w:val="right" w:leader="dot" w:pos="9350"/>
+            </w:tabs>
+            <w:rPr>
+              <w:rFonts w:cstheme="minorBidi"/>
+              <w:noProof/>
+            </w:rPr>
+          </w:pPr>
+          <w:hyperlink w:anchor="_Toc40116124" w:history="1">
+            <w:r>
+              <w:rPr>
+                <w:rStyle w:val="Hyperlink"/>
+                <w:noProof/>
+                <w:lang w:val="sr-Cyrl-RS"/>
+              </w:rPr>
+              <w:t>5.10.</w:t>
+            </w:r>
+            <w:r>
+              <w:rPr>
+                <w:rFonts w:cstheme="minorBidi"/>
+                <w:noProof/>
+              </w:rPr>
+              <w:tab/>
+            </w:r>
+            <w:r>
+              <w:rPr>
+                <w:rStyle w:val="Hyperlink"/>
+                <w:noProof/>
+                <w:lang w:val="sr-Cyrl-RS"/>
+              </w:rPr>
+              <w:t>Промена личних података</w:t>
+            </w:r>
+            <w:r>
+              <w:rPr>
+                <w:noProof/>
+                <w:webHidden/>
+              </w:rPr>
+              <w:tab/>
+            </w:r>
+            <w:r>
+              <w:rPr>
+                <w:noProof/>
+                <w:webHidden/>
+              </w:rPr>
+              <w:fldChar w:fldCharType="begin"/>
+            </w:r>
+            <w:r>
+              <w:rPr>
+                <w:noProof/>
+                <w:webHidden/>
+              </w:rPr>
+              <w:instrText xml:space="preserve"> PAGEREF _Toc40116124 \h </w:instrText>
+            </w:r>
+            <w:r>
+              <w:rPr>
+                <w:noProof/>
+                <w:webHidden/>
+              </w:rPr>
+            </w:r>
+            <w:r>
+              <w:rPr>
+                <w:noProof/>
+                <w:webHidden/>
+              </w:rPr>
+              <w:fldChar w:fldCharType="separate"/>
+            </w:r>
+            <w:r>
+              <w:rPr>
+                <w:noProof/>
+                <w:webHidden/>
+              </w:rPr>
+              <w:t>8</w:t>
+            </w:r>
+            <w:r>
+              <w:rPr>
+                <w:noProof/>
+                <w:webHidden/>
+              </w:rPr>
+              <w:fldChar w:fldCharType="end"/>
+            </w:r>
+          </w:hyperlink>
+        </w:p>
+        <w:p>
+          <w:pPr>
+            <w:pStyle w:val="TOC2"/>
+            <w:tabs>
+              <w:tab w:val="left" w:pos="1100"/>
+              <w:tab w:val="right" w:leader="dot" w:pos="9350"/>
+            </w:tabs>
+            <w:rPr>
+              <w:rFonts w:cstheme="minorBidi"/>
+              <w:noProof/>
+            </w:rPr>
+          </w:pPr>
+          <w:hyperlink w:anchor="_Toc40116125" w:history="1">
+            <w:r>
+              <w:rPr>
+                <w:rStyle w:val="Hyperlink"/>
+                <w:noProof/>
+                <w:lang w:val="sr-Cyrl-RS"/>
+              </w:rPr>
+              <w:t>5.11.</w:t>
+            </w:r>
+            <w:r>
+              <w:rPr>
+                <w:rFonts w:cstheme="minorBidi"/>
+                <w:noProof/>
+              </w:rPr>
+              <w:tab/>
+            </w:r>
+            <w:r>
+              <w:rPr>
+                <w:rStyle w:val="Hyperlink"/>
+                <w:noProof/>
+                <w:lang w:val="sr-Cyrl-RS"/>
+              </w:rPr>
+              <w:t>Промена лозинке</w:t>
+            </w:r>
+            <w:r>
+              <w:rPr>
+                <w:noProof/>
+                <w:webHidden/>
+              </w:rPr>
+              <w:tab/>
+            </w:r>
+            <w:r>
+              <w:rPr>
+                <w:noProof/>
+                <w:webHidden/>
+              </w:rPr>
+              <w:fldChar w:fldCharType="begin"/>
+            </w:r>
+            <w:r>
+              <w:rPr>
+                <w:noProof/>
+                <w:webHidden/>
+              </w:rPr>
+              <w:instrText xml:space="preserve"> PAGEREF _Toc40116125 \h </w:instrText>
+            </w:r>
+            <w:r>
+              <w:rPr>
+                <w:noProof/>
+                <w:webHidden/>
+              </w:rPr>
+            </w:r>
+            <w:r>
+              <w:rPr>
+                <w:noProof/>
+                <w:webHidden/>
+              </w:rPr>
+              <w:fldChar w:fldCharType="separate"/>
+            </w:r>
+            <w:r>
+              <w:rPr>
+                <w:noProof/>
+                <w:webHidden/>
+              </w:rPr>
+              <w:t>8</w:t>
             </w:r>
             <w:r>
               <w:rPr>
@@ -1304,15 +2688,14 @@
               <w:noProof/>
             </w:rPr>
           </w:pPr>
-          <w:hyperlink w:anchor="_Toc34443287" w:history="1">
+          <w:hyperlink w:anchor="_Toc40116126" w:history="1">
             <w:r>
               <w:rPr>
                 <w:rStyle w:val="Hyperlink"/>
-                <w:rFonts w:eastAsia="Yu Mincho Light"/>
-                <w:noProof/>
-                <w:lang w:val="sr-Cyrl-RS"/>
-              </w:rPr>
-              <w:t>4.</w:t>
+                <w:noProof/>
+                <w:lang w:val="sr-Cyrl-RS"/>
+              </w:rPr>
+              <w:t>6.</w:t>
             </w:r>
             <w:r>
               <w:rPr>
@@ -1324,11 +2707,10 @@
             <w:r>
               <w:rPr>
                 <w:rStyle w:val="Hyperlink"/>
-                <w:rFonts w:eastAsia="Yu Mincho Light"/>
-                <w:noProof/>
-                <w:lang w:val="sr-Cyrl-RS"/>
-              </w:rPr>
-              <w:t>Опис производа</w:t>
+                <w:noProof/>
+                <w:lang w:val="sr-Cyrl-RS"/>
+              </w:rPr>
+              <w:t>Претпоставке и ограничења</w:t>
             </w:r>
             <w:r>
               <w:rPr>
@@ -1349,7 +2731,7 @@
                 <w:noProof/>
                 <w:webHidden/>
               </w:rPr>
-              <w:instrText xml:space="preserve"> PAGEREF _Toc34443287 \h </w:instrText>
+              <w:instrText xml:space="preserve"> PAGEREF _Toc40116126 \h </w:instrText>
             </w:r>
             <w:r>
               <w:rPr>
@@ -1369,7 +2751,179 @@
                 <w:noProof/>
                 <w:webHidden/>
               </w:rPr>
-              <w:t>5</w:t>
+              <w:t>8</w:t>
+            </w:r>
+            <w:r>
+              <w:rPr>
+                <w:noProof/>
+                <w:webHidden/>
+              </w:rPr>
+              <w:fldChar w:fldCharType="end"/>
+            </w:r>
+          </w:hyperlink>
+        </w:p>
+        <w:p>
+          <w:pPr>
+            <w:pStyle w:val="TOC1"/>
+            <w:tabs>
+              <w:tab w:val="left" w:pos="440"/>
+              <w:tab w:val="right" w:leader="dot" w:pos="9350"/>
+            </w:tabs>
+            <w:rPr>
+              <w:rFonts w:cstheme="minorBidi"/>
+              <w:noProof/>
+            </w:rPr>
+          </w:pPr>
+          <w:hyperlink w:anchor="_Toc40116127" w:history="1">
+            <w:r>
+              <w:rPr>
+                <w:rStyle w:val="Hyperlink"/>
+                <w:noProof/>
+                <w:lang w:val="sr-Cyrl-RS"/>
+              </w:rPr>
+              <w:t>7.</w:t>
+            </w:r>
+            <w:r>
+              <w:rPr>
+                <w:rFonts w:cstheme="minorBidi"/>
+                <w:noProof/>
+              </w:rPr>
+              <w:tab/>
+            </w:r>
+            <w:r>
+              <w:rPr>
+                <w:rStyle w:val="Hyperlink"/>
+                <w:noProof/>
+                <w:lang w:val="sr-Cyrl-RS"/>
+              </w:rPr>
+              <w:t>Квалитет</w:t>
+            </w:r>
+            <w:r>
+              <w:rPr>
+                <w:noProof/>
+                <w:webHidden/>
+              </w:rPr>
+              <w:tab/>
+            </w:r>
+            <w:r>
+              <w:rPr>
+                <w:noProof/>
+                <w:webHidden/>
+              </w:rPr>
+              <w:fldChar w:fldCharType="begin"/>
+            </w:r>
+            <w:r>
+              <w:rPr>
+                <w:noProof/>
+                <w:webHidden/>
+              </w:rPr>
+              <w:instrText xml:space="preserve"> PAGEREF _Toc40116127 \h </w:instrText>
+            </w:r>
+            <w:r>
+              <w:rPr>
+                <w:noProof/>
+                <w:webHidden/>
+              </w:rPr>
+            </w:r>
+            <w:r>
+              <w:rPr>
+                <w:noProof/>
+                <w:webHidden/>
+              </w:rPr>
+              <w:fldChar w:fldCharType="separate"/>
+            </w:r>
+            <w:r>
+              <w:rPr>
+                <w:noProof/>
+                <w:webHidden/>
+              </w:rPr>
+              <w:t>8</w:t>
+            </w:r>
+            <w:r>
+              <w:rPr>
+                <w:noProof/>
+                <w:webHidden/>
+              </w:rPr>
+              <w:fldChar w:fldCharType="end"/>
+            </w:r>
+          </w:hyperlink>
+        </w:p>
+        <w:p>
+          <w:pPr>
+            <w:pStyle w:val="TOC1"/>
+            <w:tabs>
+              <w:tab w:val="left" w:pos="440"/>
+              <w:tab w:val="right" w:leader="dot" w:pos="9350"/>
+            </w:tabs>
+            <w:rPr>
+              <w:rFonts w:cstheme="minorBidi"/>
+              <w:noProof/>
+            </w:rPr>
+          </w:pPr>
+          <w:hyperlink w:anchor="_Toc40116128" w:history="1">
+            <w:r>
+              <w:rPr>
+                <w:rStyle w:val="Hyperlink"/>
+                <w:noProof/>
+                <w:lang w:val="sr-Cyrl-RS"/>
+              </w:rPr>
+              <w:t>8.</w:t>
+            </w:r>
+            <w:r>
+              <w:rPr>
+                <w:rFonts w:cstheme="minorBidi"/>
+                <w:noProof/>
+              </w:rPr>
+              <w:tab/>
+            </w:r>
+            <w:r>
+              <w:rPr>
+                <w:rStyle w:val="Hyperlink"/>
+                <w:noProof/>
+                <w:lang w:val="sr-Cyrl-RS"/>
+              </w:rPr>
+              <w:t>Нефункционални захтеви</w:t>
+            </w:r>
+            <w:r>
+              <w:rPr>
+                <w:noProof/>
+                <w:webHidden/>
+              </w:rPr>
+              <w:tab/>
+            </w:r>
+            <w:r>
+              <w:rPr>
+                <w:noProof/>
+                <w:webHidden/>
+              </w:rPr>
+              <w:fldChar w:fldCharType="begin"/>
+            </w:r>
+            <w:r>
+              <w:rPr>
+                <w:noProof/>
+                <w:webHidden/>
+              </w:rPr>
+              <w:instrText xml:space="preserve"> PAGEREF _Toc40116128 \h </w:instrText>
+            </w:r>
+            <w:r>
+              <w:rPr>
+                <w:noProof/>
+                <w:webHidden/>
+              </w:rPr>
+            </w:r>
+            <w:r>
+              <w:rPr>
+                <w:noProof/>
+                <w:webHidden/>
+              </w:rPr>
+              <w:fldChar w:fldCharType="separate"/>
+            </w:r>
+            <w:r>
+              <w:rPr>
+                <w:noProof/>
+                <w:webHidden/>
+              </w:rPr>
+              <w:t>8</w:t>
             </w:r>
             <w:r>
               <w:rPr>
@@ -1392,15 +2946,14 @@
               <w:noProof/>
             </w:rPr>
           </w:pPr>
-          <w:hyperlink w:anchor="_Toc34443288" w:history="1">
+          <w:hyperlink w:anchor="_Toc40116129" w:history="1">
             <w:r>
               <w:rPr>
                 <w:rStyle w:val="Hyperlink"/>
-                <w:rFonts w:eastAsia="Yu Mincho Light"/>
-                <w:noProof/>
-                <w:lang w:val="sr-Cyrl-RS"/>
-              </w:rPr>
-              <w:t>4.1.</w:t>
+                <w:noProof/>
+                <w:lang w:val="sr-Cyrl-RS"/>
+              </w:rPr>
+              <w:t>8.1.</w:t>
             </w:r>
             <w:r>
               <w:rPr>
@@ -1412,11 +2965,10 @@
             <w:r>
               <w:rPr>
                 <w:rStyle w:val="Hyperlink"/>
-                <w:rFonts w:eastAsia="Yu Mincho Light"/>
-                <w:noProof/>
-                <w:lang w:val="sr-Cyrl-RS"/>
-              </w:rPr>
-              <w:t>Преглед архитектуре система</w:t>
+                <w:noProof/>
+                <w:lang w:val="sr-Cyrl-RS"/>
+              </w:rPr>
+              <w:t>Системски захтеви</w:t>
             </w:r>
             <w:r>
               <w:rPr>
@@ -1437,7 +2989,7 @@
                 <w:noProof/>
                 <w:webHidden/>
               </w:rPr>
-              <w:instrText xml:space="preserve"> PAGEREF _Toc34443288 \h </w:instrText>
+              <w:instrText xml:space="preserve"> PAGEREF _Toc40116129 \h </w:instrText>
             </w:r>
             <w:r>
               <w:rPr>
@@ -1457,7 +3009,7 @@
                 <w:noProof/>
                 <w:webHidden/>
               </w:rPr>
-              <w:t>5</w:t>
+              <w:t>8</w:t>
             </w:r>
             <w:r>
               <w:rPr>
@@ -1480,14 +3032,14 @@
               <w:noProof/>
             </w:rPr>
           </w:pPr>
-          <w:hyperlink w:anchor="_Toc34443289" w:history="1">
+          <w:hyperlink w:anchor="_Toc40116130" w:history="1">
             <w:r>
               <w:rPr>
                 <w:rStyle w:val="Hyperlink"/>
                 <w:noProof/>
                 <w:lang w:val="sr-Cyrl-RS"/>
               </w:rPr>
-              <w:t>4.2.</w:t>
+              <w:t>8.2.</w:t>
             </w:r>
             <w:r>
               <w:rPr>
@@ -1502,7 +3054,7 @@
                 <w:noProof/>
                 <w:lang w:val="sr-Cyrl-RS"/>
               </w:rPr>
-              <w:t>Преглед карактеристика</w:t>
+              <w:t>Остали захтеви</w:t>
             </w:r>
             <w:r>
               <w:rPr>
@@ -1523,7 +3075,7 @@
                 <w:noProof/>
                 <w:webHidden/>
               </w:rPr>
-              <w:instrText xml:space="preserve"> PAGEREF _Toc34443289 \h </w:instrText>
+              <w:instrText xml:space="preserve"> PAGEREF _Toc40116130 \h </w:instrText>
             </w:r>
             <w:r>
               <w:rPr>
@@ -1543,7 +3095,7 @@
                 <w:noProof/>
                 <w:webHidden/>
               </w:rPr>
-              <w:t>6</w:t>
+              <w:t>8</w:t>
             </w:r>
             <w:r>
               <w:rPr>
@@ -1566,14 +3118,14 @@
               <w:noProof/>
             </w:rPr>
           </w:pPr>
-          <w:hyperlink w:anchor="_Toc34443290" w:history="1">
+          <w:hyperlink w:anchor="_Toc40116131" w:history="1">
             <w:r>
               <w:rPr>
                 <w:rStyle w:val="Hyperlink"/>
                 <w:noProof/>
                 <w:lang w:val="sr-Cyrl-RS"/>
               </w:rPr>
-              <w:t>5.</w:t>
+              <w:t>9.</w:t>
             </w:r>
             <w:r>
               <w:rPr>
@@ -1588,7 +3140,7 @@
                 <w:noProof/>
                 <w:lang w:val="sr-Cyrl-RS"/>
               </w:rPr>
-              <w:t>Функционални захтеви</w:t>
+              <w:t>Захтеви за корисничком документацијом</w:t>
             </w:r>
             <w:r>
               <w:rPr>
@@ -1609,7 +3161,7 @@
                 <w:noProof/>
                 <w:webHidden/>
               </w:rPr>
-              <w:instrText xml:space="preserve"> PAGEREF _Toc34443290 \h </w:instrText>
+              <w:instrText xml:space="preserve"> PAGEREF _Toc40116131 \h </w:instrText>
             </w:r>
             <w:r>
               <w:rPr>
@@ -1629,1469 +3181,7 @@
                 <w:noProof/>
                 <w:webHidden/>
               </w:rPr>
-              <w:t>6</w:t>
-            </w:r>
-            <w:r>
-              <w:rPr>
-                <w:noProof/>
-                <w:webHidden/>
-              </w:rPr>
-              <w:fldChar w:fldCharType="end"/>
-            </w:r>
-          </w:hyperlink>
-        </w:p>
-        <w:p>
-          <w:pPr>
-            <w:pStyle w:val="TOC2"/>
-            <w:tabs>
-              <w:tab w:val="left" w:pos="880"/>
-              <w:tab w:val="right" w:leader="dot" w:pos="9350"/>
-            </w:tabs>
-            <w:rPr>
-              <w:rFonts w:cstheme="minorBidi"/>
-              <w:noProof/>
-            </w:rPr>
-          </w:pPr>
-          <w:hyperlink w:anchor="_Toc34443291" w:history="1">
-            <w:r>
-              <w:rPr>
-                <w:rStyle w:val="Hyperlink"/>
-                <w:noProof/>
-                <w:lang w:val="sr-Cyrl-RS"/>
-              </w:rPr>
-              <w:t>5.1.</w:t>
-            </w:r>
-            <w:r>
-              <w:rPr>
-                <w:rFonts w:cstheme="minorBidi"/>
-                <w:noProof/>
-              </w:rPr>
-              <w:tab/>
-            </w:r>
-            <w:r>
-              <w:rPr>
-                <w:rStyle w:val="Hyperlink"/>
-                <w:noProof/>
-                <w:lang w:val="sr-Cyrl-RS"/>
-              </w:rPr>
-              <w:t>Регистровање новог корисника</w:t>
-            </w:r>
-            <w:r>
-              <w:rPr>
-                <w:noProof/>
-                <w:webHidden/>
-              </w:rPr>
-              <w:tab/>
-            </w:r>
-            <w:r>
-              <w:rPr>
-                <w:noProof/>
-                <w:webHidden/>
-              </w:rPr>
-              <w:fldChar w:fldCharType="begin"/>
-            </w:r>
-            <w:r>
-              <w:rPr>
-                <w:noProof/>
-                <w:webHidden/>
-              </w:rPr>
-              <w:instrText xml:space="preserve"> PAGEREF _Toc34443291 \h </w:instrText>
-            </w:r>
-            <w:r>
-              <w:rPr>
-                <w:noProof/>
-                <w:webHidden/>
-              </w:rPr>
-            </w:r>
-            <w:r>
-              <w:rPr>
-                <w:noProof/>
-                <w:webHidden/>
-              </w:rPr>
-              <w:fldChar w:fldCharType="separate"/>
-            </w:r>
-            <w:r>
-              <w:rPr>
-                <w:noProof/>
-                <w:webHidden/>
-              </w:rPr>
-              <w:t>6</w:t>
-            </w:r>
-            <w:r>
-              <w:rPr>
-                <w:noProof/>
-                <w:webHidden/>
-              </w:rPr>
-              <w:fldChar w:fldCharType="end"/>
-            </w:r>
-          </w:hyperlink>
-        </w:p>
-        <w:p>
-          <w:pPr>
-            <w:pStyle w:val="TOC2"/>
-            <w:tabs>
-              <w:tab w:val="left" w:pos="880"/>
-              <w:tab w:val="right" w:leader="dot" w:pos="9350"/>
-            </w:tabs>
-            <w:rPr>
-              <w:rFonts w:cstheme="minorBidi"/>
-              <w:noProof/>
-            </w:rPr>
-          </w:pPr>
-          <w:hyperlink w:anchor="_Toc34443292" w:history="1">
-            <w:r>
-              <w:rPr>
-                <w:rStyle w:val="Hyperlink"/>
-                <w:noProof/>
-                <w:lang w:val="sr-Cyrl-RS"/>
-              </w:rPr>
-              <w:t>5.2.</w:t>
-            </w:r>
-            <w:r>
-              <w:rPr>
-                <w:rFonts w:cstheme="minorBidi"/>
-                <w:noProof/>
-              </w:rPr>
-              <w:tab/>
-            </w:r>
-            <w:r>
-              <w:rPr>
-                <w:rStyle w:val="Hyperlink"/>
-                <w:noProof/>
-                <w:lang w:val="sr-Cyrl-RS"/>
-              </w:rPr>
-              <w:t>Пријављивање корисника који већ има налог</w:t>
-            </w:r>
-            <w:r>
-              <w:rPr>
-                <w:noProof/>
-                <w:webHidden/>
-              </w:rPr>
-              <w:tab/>
-            </w:r>
-            <w:r>
-              <w:rPr>
-                <w:noProof/>
-                <w:webHidden/>
-              </w:rPr>
-              <w:fldChar w:fldCharType="begin"/>
-            </w:r>
-            <w:r>
-              <w:rPr>
-                <w:noProof/>
-                <w:webHidden/>
-              </w:rPr>
-              <w:instrText xml:space="preserve"> PAGEREF _Toc34443292 \h </w:instrText>
-            </w:r>
-            <w:r>
-              <w:rPr>
-                <w:noProof/>
-                <w:webHidden/>
-              </w:rPr>
-            </w:r>
-            <w:r>
-              <w:rPr>
-                <w:noProof/>
-                <w:webHidden/>
-              </w:rPr>
-              <w:fldChar w:fldCharType="separate"/>
-            </w:r>
-            <w:r>
-              <w:rPr>
-                <w:noProof/>
-                <w:webHidden/>
-              </w:rPr>
-              <w:t>6</w:t>
-            </w:r>
-            <w:r>
-              <w:rPr>
-                <w:noProof/>
-                <w:webHidden/>
-              </w:rPr>
-              <w:fldChar w:fldCharType="end"/>
-            </w:r>
-          </w:hyperlink>
-        </w:p>
-        <w:p>
-          <w:pPr>
-            <w:pStyle w:val="TOC2"/>
-            <w:tabs>
-              <w:tab w:val="left" w:pos="880"/>
-              <w:tab w:val="right" w:leader="dot" w:pos="9350"/>
-            </w:tabs>
-            <w:rPr>
-              <w:rFonts w:cstheme="minorBidi"/>
-              <w:noProof/>
-            </w:rPr>
-          </w:pPr>
-          <w:hyperlink w:anchor="_Toc34443293" w:history="1">
-            <w:r>
-              <w:rPr>
-                <w:rStyle w:val="Hyperlink"/>
-                <w:noProof/>
-                <w:lang w:val="sr-Cyrl-RS"/>
-              </w:rPr>
-              <w:t>5.3.</w:t>
-            </w:r>
-            <w:r>
-              <w:rPr>
-                <w:rFonts w:cstheme="minorBidi"/>
-                <w:noProof/>
-              </w:rPr>
-              <w:tab/>
-            </w:r>
-            <w:r>
-              <w:rPr>
-                <w:rStyle w:val="Hyperlink"/>
-                <w:noProof/>
-                <w:lang w:val="sr-Cyrl-RS"/>
-              </w:rPr>
-              <w:t>Читање већ објављених текстова</w:t>
-            </w:r>
-            <w:r>
-              <w:rPr>
-                <w:noProof/>
-                <w:webHidden/>
-              </w:rPr>
-              <w:tab/>
-            </w:r>
-            <w:r>
-              <w:rPr>
-                <w:noProof/>
-                <w:webHidden/>
-              </w:rPr>
-              <w:fldChar w:fldCharType="begin"/>
-            </w:r>
-            <w:r>
-              <w:rPr>
-                <w:noProof/>
-                <w:webHidden/>
-              </w:rPr>
-              <w:instrText xml:space="preserve"> PAGEREF _Toc34443293 \h </w:instrText>
-            </w:r>
-            <w:r>
-              <w:rPr>
-                <w:noProof/>
-                <w:webHidden/>
-              </w:rPr>
-            </w:r>
-            <w:r>
-              <w:rPr>
-                <w:noProof/>
-                <w:webHidden/>
-              </w:rPr>
-              <w:fldChar w:fldCharType="separate"/>
-            </w:r>
-            <w:r>
-              <w:rPr>
-                <w:noProof/>
-                <w:webHidden/>
-              </w:rPr>
-              <w:t>6</w:t>
-            </w:r>
-            <w:r>
-              <w:rPr>
-                <w:noProof/>
-                <w:webHidden/>
-              </w:rPr>
-              <w:fldChar w:fldCharType="end"/>
-            </w:r>
-          </w:hyperlink>
-        </w:p>
-        <w:p>
-          <w:pPr>
-            <w:pStyle w:val="TOC2"/>
-            <w:tabs>
-              <w:tab w:val="left" w:pos="880"/>
-              <w:tab w:val="right" w:leader="dot" w:pos="9350"/>
-            </w:tabs>
-            <w:rPr>
-              <w:rFonts w:cstheme="minorBidi"/>
-              <w:noProof/>
-            </w:rPr>
-          </w:pPr>
-          <w:hyperlink w:anchor="_Toc34443294" w:history="1">
-            <w:r>
-              <w:rPr>
-                <w:rStyle w:val="Hyperlink"/>
-                <w:noProof/>
-                <w:lang w:val="sr-Cyrl-RS"/>
-              </w:rPr>
-              <w:t>5.4.</w:t>
-            </w:r>
-            <w:r>
-              <w:rPr>
-                <w:rFonts w:cstheme="minorBidi"/>
-                <w:noProof/>
-              </w:rPr>
-              <w:tab/>
-            </w:r>
-            <w:r>
-              <w:rPr>
-                <w:rStyle w:val="Hyperlink"/>
-                <w:noProof/>
-                <w:lang w:val="sr-Cyrl-RS"/>
-              </w:rPr>
-              <w:t>Оцењивање и коментарисање текстова</w:t>
-            </w:r>
-            <w:r>
-              <w:rPr>
-                <w:noProof/>
-                <w:webHidden/>
-              </w:rPr>
-              <w:tab/>
-            </w:r>
-            <w:r>
-              <w:rPr>
-                <w:noProof/>
-                <w:webHidden/>
-              </w:rPr>
-              <w:fldChar w:fldCharType="begin"/>
-            </w:r>
-            <w:r>
-              <w:rPr>
-                <w:noProof/>
-                <w:webHidden/>
-              </w:rPr>
-              <w:instrText xml:space="preserve"> PAGEREF _Toc34443294 \h </w:instrText>
-            </w:r>
-            <w:r>
-              <w:rPr>
-                <w:noProof/>
-                <w:webHidden/>
-              </w:rPr>
-            </w:r>
-            <w:r>
-              <w:rPr>
-                <w:noProof/>
-                <w:webHidden/>
-              </w:rPr>
-              <w:fldChar w:fldCharType="separate"/>
-            </w:r>
-            <w:r>
-              <w:rPr>
-                <w:noProof/>
-                <w:webHidden/>
-              </w:rPr>
-              <w:t>6</w:t>
-            </w:r>
-            <w:r>
-              <w:rPr>
-                <w:noProof/>
-                <w:webHidden/>
-              </w:rPr>
-              <w:fldChar w:fldCharType="end"/>
-            </w:r>
-          </w:hyperlink>
-        </w:p>
-        <w:p>
-          <w:pPr>
-            <w:pStyle w:val="TOC2"/>
-            <w:tabs>
-              <w:tab w:val="left" w:pos="880"/>
-              <w:tab w:val="right" w:leader="dot" w:pos="9350"/>
-            </w:tabs>
-            <w:rPr>
-              <w:rFonts w:cstheme="minorBidi"/>
-              <w:noProof/>
-            </w:rPr>
-          </w:pPr>
-          <w:hyperlink w:anchor="_Toc34443295" w:history="1">
-            <w:r>
-              <w:rPr>
-                <w:rStyle w:val="Hyperlink"/>
-                <w:noProof/>
-                <w:lang w:val="sr-Cyrl-RS"/>
-              </w:rPr>
-              <w:t>5.5.</w:t>
-            </w:r>
-            <w:r>
-              <w:rPr>
-                <w:rFonts w:cstheme="minorBidi"/>
-                <w:noProof/>
-              </w:rPr>
-              <w:tab/>
-            </w:r>
-            <w:r>
-              <w:rPr>
-                <w:rStyle w:val="Hyperlink"/>
-                <w:noProof/>
-                <w:lang w:val="sr-Cyrl-RS"/>
-              </w:rPr>
-              <w:t>Објављивање текста</w:t>
-            </w:r>
-            <w:r>
-              <w:rPr>
-                <w:noProof/>
-                <w:webHidden/>
-              </w:rPr>
-              <w:tab/>
-            </w:r>
-            <w:r>
-              <w:rPr>
-                <w:noProof/>
-                <w:webHidden/>
-              </w:rPr>
-              <w:fldChar w:fldCharType="begin"/>
-            </w:r>
-            <w:r>
-              <w:rPr>
-                <w:noProof/>
-                <w:webHidden/>
-              </w:rPr>
-              <w:instrText xml:space="preserve"> PAGEREF _Toc34443295 \h </w:instrText>
-            </w:r>
-            <w:r>
-              <w:rPr>
-                <w:noProof/>
-                <w:webHidden/>
-              </w:rPr>
-            </w:r>
-            <w:r>
-              <w:rPr>
-                <w:noProof/>
-                <w:webHidden/>
-              </w:rPr>
-              <w:fldChar w:fldCharType="separate"/>
-            </w:r>
-            <w:r>
-              <w:rPr>
-                <w:noProof/>
-                <w:webHidden/>
-              </w:rPr>
-              <w:t>7</w:t>
-            </w:r>
-            <w:r>
-              <w:rPr>
-                <w:noProof/>
-                <w:webHidden/>
-              </w:rPr>
-              <w:fldChar w:fldCharType="end"/>
-            </w:r>
-          </w:hyperlink>
-        </w:p>
-        <w:p>
-          <w:pPr>
-            <w:pStyle w:val="TOC2"/>
-            <w:tabs>
-              <w:tab w:val="left" w:pos="880"/>
-              <w:tab w:val="right" w:leader="dot" w:pos="9350"/>
-            </w:tabs>
-            <w:rPr>
-              <w:rFonts w:cstheme="minorBidi"/>
-              <w:noProof/>
-            </w:rPr>
-          </w:pPr>
-          <w:hyperlink w:anchor="_Toc34443296" w:history="1">
-            <w:r>
-              <w:rPr>
-                <w:rStyle w:val="Hyperlink"/>
-                <w:noProof/>
-                <w:lang w:val="sr-Cyrl-RS"/>
-              </w:rPr>
-              <w:t>5.6.</w:t>
-            </w:r>
-            <w:r>
-              <w:rPr>
-                <w:rFonts w:cstheme="minorBidi"/>
-                <w:noProof/>
-              </w:rPr>
-              <w:tab/>
-            </w:r>
-            <w:r>
-              <w:rPr>
-                <w:rStyle w:val="Hyperlink"/>
-                <w:noProof/>
-                <w:lang w:val="sr-Cyrl-RS"/>
-              </w:rPr>
-              <w:t>Рецензирање текста</w:t>
-            </w:r>
-            <w:r>
-              <w:rPr>
-                <w:noProof/>
-                <w:webHidden/>
-              </w:rPr>
-              <w:tab/>
-            </w:r>
-            <w:r>
-              <w:rPr>
-                <w:noProof/>
-                <w:webHidden/>
-              </w:rPr>
-              <w:fldChar w:fldCharType="begin"/>
-            </w:r>
-            <w:r>
-              <w:rPr>
-                <w:noProof/>
-                <w:webHidden/>
-              </w:rPr>
-              <w:instrText xml:space="preserve"> PAGEREF _Toc34443296 \h </w:instrText>
-            </w:r>
-            <w:r>
-              <w:rPr>
-                <w:noProof/>
-                <w:webHidden/>
-              </w:rPr>
-            </w:r>
-            <w:r>
-              <w:rPr>
-                <w:noProof/>
-                <w:webHidden/>
-              </w:rPr>
-              <w:fldChar w:fldCharType="separate"/>
-            </w:r>
-            <w:r>
-              <w:rPr>
-                <w:noProof/>
-                <w:webHidden/>
-              </w:rPr>
-              <w:t>7</w:t>
-            </w:r>
-            <w:r>
-              <w:rPr>
-                <w:noProof/>
-                <w:webHidden/>
-              </w:rPr>
-              <w:fldChar w:fldCharType="end"/>
-            </w:r>
-          </w:hyperlink>
-        </w:p>
-        <w:p>
-          <w:pPr>
-            <w:pStyle w:val="TOC2"/>
-            <w:tabs>
-              <w:tab w:val="left" w:pos="880"/>
-              <w:tab w:val="right" w:leader="dot" w:pos="9350"/>
-            </w:tabs>
-            <w:rPr>
-              <w:rFonts w:cstheme="minorBidi"/>
-              <w:noProof/>
-            </w:rPr>
-          </w:pPr>
-          <w:hyperlink w:anchor="_Toc34443297" w:history="1">
-            <w:r>
-              <w:rPr>
-                <w:rStyle w:val="Hyperlink"/>
-                <w:noProof/>
-                <w:lang w:val="sr-Cyrl-RS"/>
-              </w:rPr>
-              <w:t>5.7.</w:t>
-            </w:r>
-            <w:r>
-              <w:rPr>
-                <w:rFonts w:cstheme="minorBidi"/>
-                <w:noProof/>
-              </w:rPr>
-              <w:tab/>
-            </w:r>
-            <w:r>
-              <w:rPr>
-                <w:rStyle w:val="Hyperlink"/>
-                <w:noProof/>
-                <w:lang w:val="sr-Cyrl-RS"/>
-              </w:rPr>
-              <w:t>Слање захтева за унапређење у статус рецензента</w:t>
-            </w:r>
-            <w:r>
-              <w:rPr>
-                <w:noProof/>
-                <w:webHidden/>
-              </w:rPr>
-              <w:tab/>
-            </w:r>
-            <w:r>
-              <w:rPr>
-                <w:noProof/>
-                <w:webHidden/>
-              </w:rPr>
-              <w:fldChar w:fldCharType="begin"/>
-            </w:r>
-            <w:r>
-              <w:rPr>
-                <w:noProof/>
-                <w:webHidden/>
-              </w:rPr>
-              <w:instrText xml:space="preserve"> PAGEREF _Toc34443297 \h </w:instrText>
-            </w:r>
-            <w:r>
-              <w:rPr>
-                <w:noProof/>
-                <w:webHidden/>
-              </w:rPr>
-            </w:r>
-            <w:r>
-              <w:rPr>
-                <w:noProof/>
-                <w:webHidden/>
-              </w:rPr>
-              <w:fldChar w:fldCharType="separate"/>
-            </w:r>
-            <w:r>
-              <w:rPr>
-                <w:noProof/>
-                <w:webHidden/>
-              </w:rPr>
-              <w:t>7</w:t>
-            </w:r>
-            <w:r>
-              <w:rPr>
-                <w:noProof/>
-                <w:webHidden/>
-              </w:rPr>
-              <w:fldChar w:fldCharType="end"/>
-            </w:r>
-          </w:hyperlink>
-        </w:p>
-        <w:p>
-          <w:pPr>
-            <w:pStyle w:val="TOC2"/>
-            <w:tabs>
-              <w:tab w:val="left" w:pos="880"/>
-              <w:tab w:val="right" w:leader="dot" w:pos="9350"/>
-            </w:tabs>
-            <w:rPr>
-              <w:rFonts w:cstheme="minorBidi"/>
-              <w:noProof/>
-            </w:rPr>
-          </w:pPr>
-          <w:hyperlink w:anchor="_Toc34443298" w:history="1">
-            <w:r>
-              <w:rPr>
-                <w:rStyle w:val="Hyperlink"/>
-                <w:noProof/>
-                <w:lang w:val="sr-Cyrl-RS"/>
-              </w:rPr>
-              <w:t>5.8.</w:t>
-            </w:r>
-            <w:r>
-              <w:rPr>
-                <w:rFonts w:cstheme="minorBidi"/>
-                <w:noProof/>
-              </w:rPr>
-              <w:tab/>
-            </w:r>
-            <w:r>
-              <w:rPr>
-                <w:rStyle w:val="Hyperlink"/>
-                <w:noProof/>
-                <w:lang w:val="sr-Cyrl-RS"/>
-              </w:rPr>
-              <w:t>Одобравање захтева за унапређење у статус рецензента</w:t>
-            </w:r>
-            <w:r>
-              <w:rPr>
-                <w:noProof/>
-                <w:webHidden/>
-              </w:rPr>
-              <w:tab/>
-            </w:r>
-            <w:r>
-              <w:rPr>
-                <w:noProof/>
-                <w:webHidden/>
-              </w:rPr>
-              <w:fldChar w:fldCharType="begin"/>
-            </w:r>
-            <w:r>
-              <w:rPr>
-                <w:noProof/>
-                <w:webHidden/>
-              </w:rPr>
-              <w:instrText xml:space="preserve"> PAGEREF _Toc34443298 \h </w:instrText>
-            </w:r>
-            <w:r>
-              <w:rPr>
-                <w:noProof/>
-                <w:webHidden/>
-              </w:rPr>
-            </w:r>
-            <w:r>
-              <w:rPr>
-                <w:noProof/>
-                <w:webHidden/>
-              </w:rPr>
-              <w:fldChar w:fldCharType="separate"/>
-            </w:r>
-            <w:r>
-              <w:rPr>
-                <w:noProof/>
-                <w:webHidden/>
-              </w:rPr>
-              <w:t>7</w:t>
-            </w:r>
-            <w:r>
-              <w:rPr>
-                <w:noProof/>
-                <w:webHidden/>
-              </w:rPr>
-              <w:fldChar w:fldCharType="end"/>
-            </w:r>
-          </w:hyperlink>
-        </w:p>
-        <w:p>
-          <w:pPr>
-            <w:pStyle w:val="TOC2"/>
-            <w:tabs>
-              <w:tab w:val="left" w:pos="880"/>
-              <w:tab w:val="right" w:leader="dot" w:pos="9350"/>
-            </w:tabs>
-            <w:rPr>
-              <w:rFonts w:cstheme="minorBidi"/>
-              <w:noProof/>
-            </w:rPr>
-          </w:pPr>
-          <w:hyperlink w:anchor="_Toc34443299" w:history="1">
-            <w:r>
-              <w:rPr>
-                <w:rStyle w:val="Hyperlink"/>
-                <w:noProof/>
-                <w:lang w:val="sr-Cyrl-RS"/>
-              </w:rPr>
-              <w:t>5.9.</w:t>
-            </w:r>
-            <w:r>
-              <w:rPr>
-                <w:rFonts w:cstheme="minorBidi"/>
-                <w:noProof/>
-              </w:rPr>
-              <w:tab/>
-            </w:r>
-            <w:r>
-              <w:rPr>
-                <w:rStyle w:val="Hyperlink"/>
-                <w:noProof/>
-                <w:lang w:val="sr-Cyrl-RS"/>
-              </w:rPr>
-              <w:t>Преглед текстова и оцена корисника</w:t>
-            </w:r>
-            <w:r>
-              <w:rPr>
-                <w:noProof/>
-                <w:webHidden/>
-              </w:rPr>
-              <w:tab/>
-            </w:r>
-            <w:r>
-              <w:rPr>
-                <w:noProof/>
-                <w:webHidden/>
-              </w:rPr>
-              <w:fldChar w:fldCharType="begin"/>
-            </w:r>
-            <w:r>
-              <w:rPr>
-                <w:noProof/>
-                <w:webHidden/>
-              </w:rPr>
-              <w:instrText xml:space="preserve"> PAGEREF _Toc34443299 \h </w:instrText>
-            </w:r>
-            <w:r>
-              <w:rPr>
-                <w:noProof/>
-                <w:webHidden/>
-              </w:rPr>
-            </w:r>
-            <w:r>
-              <w:rPr>
-                <w:noProof/>
-                <w:webHidden/>
-              </w:rPr>
-              <w:fldChar w:fldCharType="separate"/>
-            </w:r>
-            <w:r>
-              <w:rPr>
-                <w:noProof/>
-                <w:webHidden/>
-              </w:rPr>
-              <w:t>7</w:t>
-            </w:r>
-            <w:r>
-              <w:rPr>
-                <w:noProof/>
-                <w:webHidden/>
-              </w:rPr>
-              <w:fldChar w:fldCharType="end"/>
-            </w:r>
-          </w:hyperlink>
-        </w:p>
-        <w:p>
-          <w:pPr>
-            <w:pStyle w:val="TOC2"/>
-            <w:tabs>
-              <w:tab w:val="left" w:pos="1100"/>
-              <w:tab w:val="right" w:leader="dot" w:pos="9350"/>
-            </w:tabs>
-            <w:rPr>
-              <w:rFonts w:cstheme="minorBidi"/>
-              <w:noProof/>
-            </w:rPr>
-          </w:pPr>
-          <w:hyperlink w:anchor="_Toc34443300" w:history="1">
-            <w:r>
-              <w:rPr>
-                <w:rStyle w:val="Hyperlink"/>
-                <w:noProof/>
-                <w:lang w:val="sr-Cyrl-RS"/>
-              </w:rPr>
-              <w:t>5.10.</w:t>
-            </w:r>
-            <w:r>
-              <w:rPr>
-                <w:rFonts w:cstheme="minorBidi"/>
-                <w:noProof/>
-              </w:rPr>
-              <w:tab/>
-            </w:r>
-            <w:r>
-              <w:rPr>
-                <w:rStyle w:val="Hyperlink"/>
-                <w:noProof/>
-                <w:lang w:val="sr-Cyrl-RS"/>
-              </w:rPr>
-              <w:t>Промена личних података</w:t>
-            </w:r>
-            <w:r>
-              <w:rPr>
-                <w:noProof/>
-                <w:webHidden/>
-              </w:rPr>
-              <w:tab/>
-            </w:r>
-            <w:r>
-              <w:rPr>
-                <w:noProof/>
-                <w:webHidden/>
-              </w:rPr>
-              <w:fldChar w:fldCharType="begin"/>
-            </w:r>
-            <w:r>
-              <w:rPr>
-                <w:noProof/>
-                <w:webHidden/>
-              </w:rPr>
-              <w:instrText xml:space="preserve"> PAGEREF _Toc34443300 \h </w:instrText>
-            </w:r>
-            <w:r>
-              <w:rPr>
-                <w:noProof/>
-                <w:webHidden/>
-              </w:rPr>
-            </w:r>
-            <w:r>
-              <w:rPr>
-                <w:noProof/>
-                <w:webHidden/>
-              </w:rPr>
-              <w:fldChar w:fldCharType="separate"/>
-            </w:r>
-            <w:r>
-              <w:rPr>
-                <w:noProof/>
-                <w:webHidden/>
-              </w:rPr>
-              <w:t>7</w:t>
-            </w:r>
-            <w:r>
-              <w:rPr>
-                <w:noProof/>
-                <w:webHidden/>
-              </w:rPr>
-              <w:fldChar w:fldCharType="end"/>
-            </w:r>
-          </w:hyperlink>
-        </w:p>
-        <w:p>
-          <w:pPr>
-            <w:pStyle w:val="TOC2"/>
-            <w:tabs>
-              <w:tab w:val="left" w:pos="1100"/>
-              <w:tab w:val="right" w:leader="dot" w:pos="9350"/>
-            </w:tabs>
-            <w:rPr>
-              <w:rFonts w:cstheme="minorBidi"/>
-              <w:noProof/>
-            </w:rPr>
-          </w:pPr>
-          <w:hyperlink w:anchor="_Toc34443301" w:history="1">
-            <w:r>
-              <w:rPr>
-                <w:rStyle w:val="Hyperlink"/>
-                <w:noProof/>
-                <w:lang w:val="sr-Cyrl-RS"/>
-              </w:rPr>
-              <w:t>5.11.</w:t>
-            </w:r>
-            <w:r>
-              <w:rPr>
-                <w:rFonts w:cstheme="minorBidi"/>
-                <w:noProof/>
-              </w:rPr>
-              <w:tab/>
-            </w:r>
-            <w:r>
-              <w:rPr>
-                <w:rStyle w:val="Hyperlink"/>
-                <w:noProof/>
-                <w:lang w:val="sr-Cyrl-RS"/>
-              </w:rPr>
-              <w:t>Промена лозинке</w:t>
-            </w:r>
-            <w:r>
-              <w:rPr>
-                <w:noProof/>
-                <w:webHidden/>
-              </w:rPr>
-              <w:tab/>
-            </w:r>
-            <w:r>
-              <w:rPr>
-                <w:noProof/>
-                <w:webHidden/>
-              </w:rPr>
-              <w:fldChar w:fldCharType="begin"/>
-            </w:r>
-            <w:r>
-              <w:rPr>
-                <w:noProof/>
-                <w:webHidden/>
-              </w:rPr>
-              <w:instrText xml:space="preserve"> PAGEREF _Toc34443301 \h </w:instrText>
-            </w:r>
-            <w:r>
-              <w:rPr>
-                <w:noProof/>
-                <w:webHidden/>
-              </w:rPr>
-            </w:r>
-            <w:r>
-              <w:rPr>
-                <w:noProof/>
-                <w:webHidden/>
-              </w:rPr>
-              <w:fldChar w:fldCharType="separate"/>
-            </w:r>
-            <w:r>
-              <w:rPr>
-                <w:noProof/>
-                <w:webHidden/>
-              </w:rPr>
-              <w:t>7</w:t>
-            </w:r>
-            <w:r>
-              <w:rPr>
-                <w:noProof/>
-                <w:webHidden/>
-              </w:rPr>
-              <w:fldChar w:fldCharType="end"/>
-            </w:r>
-          </w:hyperlink>
-        </w:p>
-        <w:p>
-          <w:pPr>
-            <w:pStyle w:val="TOC1"/>
-            <w:tabs>
-              <w:tab w:val="left" w:pos="440"/>
-              <w:tab w:val="right" w:leader="dot" w:pos="9350"/>
-            </w:tabs>
-            <w:rPr>
-              <w:rFonts w:cstheme="minorBidi"/>
-              <w:noProof/>
-            </w:rPr>
-          </w:pPr>
-          <w:hyperlink w:anchor="_Toc34443302" w:history="1">
-            <w:r>
-              <w:rPr>
-                <w:rStyle w:val="Hyperlink"/>
-                <w:noProof/>
-                <w:lang w:val="sr-Cyrl-RS"/>
-              </w:rPr>
-              <w:t>6.</w:t>
-            </w:r>
-            <w:r>
-              <w:rPr>
-                <w:rFonts w:cstheme="minorBidi"/>
-                <w:noProof/>
-              </w:rPr>
-              <w:tab/>
-            </w:r>
-            <w:r>
-              <w:rPr>
-                <w:rStyle w:val="Hyperlink"/>
-                <w:noProof/>
-                <w:lang w:val="sr-Cyrl-RS"/>
-              </w:rPr>
-              <w:t>Претпоставке и ограничења</w:t>
-            </w:r>
-            <w:r>
-              <w:rPr>
-                <w:noProof/>
-                <w:webHidden/>
-              </w:rPr>
-              <w:tab/>
-            </w:r>
-            <w:r>
-              <w:rPr>
-                <w:noProof/>
-                <w:webHidden/>
-              </w:rPr>
-              <w:fldChar w:fldCharType="begin"/>
-            </w:r>
-            <w:r>
-              <w:rPr>
-                <w:noProof/>
-                <w:webHidden/>
-              </w:rPr>
-              <w:instrText xml:space="preserve"> PAGEREF _Toc34443302 \h </w:instrText>
-            </w:r>
-            <w:r>
-              <w:rPr>
-                <w:noProof/>
-                <w:webHidden/>
-              </w:rPr>
-            </w:r>
-            <w:r>
-              <w:rPr>
-                <w:noProof/>
-                <w:webHidden/>
-              </w:rPr>
-              <w:fldChar w:fldCharType="separate"/>
-            </w:r>
-            <w:r>
-              <w:rPr>
-                <w:noProof/>
-                <w:webHidden/>
-              </w:rPr>
-              <w:t>8</w:t>
-            </w:r>
-            <w:r>
-              <w:rPr>
-                <w:noProof/>
-                <w:webHidden/>
-              </w:rPr>
-              <w:fldChar w:fldCharType="end"/>
-            </w:r>
-          </w:hyperlink>
-        </w:p>
-        <w:p>
-          <w:pPr>
-            <w:pStyle w:val="TOC1"/>
-            <w:tabs>
-              <w:tab w:val="left" w:pos="440"/>
-              <w:tab w:val="right" w:leader="dot" w:pos="9350"/>
-            </w:tabs>
-            <w:rPr>
-              <w:rFonts w:cstheme="minorBidi"/>
-              <w:noProof/>
-            </w:rPr>
-          </w:pPr>
-          <w:hyperlink w:anchor="_Toc34443303" w:history="1">
-            <w:r>
-              <w:rPr>
-                <w:rStyle w:val="Hyperlink"/>
-                <w:noProof/>
-                <w:lang w:val="sr-Cyrl-RS"/>
-              </w:rPr>
-              <w:t>7.</w:t>
-            </w:r>
-            <w:r>
-              <w:rPr>
-                <w:rFonts w:cstheme="minorBidi"/>
-                <w:noProof/>
-              </w:rPr>
-              <w:tab/>
-            </w:r>
-            <w:r>
-              <w:rPr>
-                <w:rStyle w:val="Hyperlink"/>
-                <w:noProof/>
-                <w:lang w:val="sr-Cyrl-RS"/>
-              </w:rPr>
-              <w:t>Квалитет</w:t>
-            </w:r>
-            <w:r>
-              <w:rPr>
-                <w:noProof/>
-                <w:webHidden/>
-              </w:rPr>
-              <w:tab/>
-            </w:r>
-            <w:r>
-              <w:rPr>
-                <w:noProof/>
-                <w:webHidden/>
-              </w:rPr>
-              <w:fldChar w:fldCharType="begin"/>
-            </w:r>
-            <w:r>
-              <w:rPr>
-                <w:noProof/>
-                <w:webHidden/>
-              </w:rPr>
-              <w:instrText xml:space="preserve"> PAGEREF _Toc34443303 \h </w:instrText>
-            </w:r>
-            <w:r>
-              <w:rPr>
-                <w:noProof/>
-                <w:webHidden/>
-              </w:rPr>
-            </w:r>
-            <w:r>
-              <w:rPr>
-                <w:noProof/>
-                <w:webHidden/>
-              </w:rPr>
-              <w:fldChar w:fldCharType="separate"/>
-            </w:r>
-            <w:r>
-              <w:rPr>
-                <w:noProof/>
-                <w:webHidden/>
-              </w:rPr>
-              <w:t>8</w:t>
-            </w:r>
-            <w:r>
-              <w:rPr>
-                <w:noProof/>
-                <w:webHidden/>
-              </w:rPr>
-              <w:fldChar w:fldCharType="end"/>
-            </w:r>
-          </w:hyperlink>
-        </w:p>
-        <w:p>
-          <w:pPr>
-            <w:pStyle w:val="TOC1"/>
-            <w:tabs>
-              <w:tab w:val="left" w:pos="440"/>
-              <w:tab w:val="right" w:leader="dot" w:pos="9350"/>
-            </w:tabs>
-            <w:rPr>
-              <w:rFonts w:cstheme="minorBidi"/>
-              <w:noProof/>
-            </w:rPr>
-          </w:pPr>
-          <w:hyperlink w:anchor="_Toc34443304" w:history="1">
-            <w:r>
-              <w:rPr>
-                <w:rStyle w:val="Hyperlink"/>
-                <w:noProof/>
-                <w:lang w:val="sr-Cyrl-RS"/>
-              </w:rPr>
-              <w:t>8.</w:t>
-            </w:r>
-            <w:r>
-              <w:rPr>
-                <w:rFonts w:cstheme="minorBidi"/>
-                <w:noProof/>
-              </w:rPr>
-              <w:tab/>
-            </w:r>
-            <w:r>
-              <w:rPr>
-                <w:rStyle w:val="Hyperlink"/>
-                <w:noProof/>
-                <w:lang w:val="sr-Cyrl-RS"/>
-              </w:rPr>
-              <w:t>Нефункционални захтеви</w:t>
-            </w:r>
-            <w:r>
-              <w:rPr>
-                <w:noProof/>
-                <w:webHidden/>
-              </w:rPr>
-              <w:tab/>
-            </w:r>
-            <w:r>
-              <w:rPr>
-                <w:noProof/>
-                <w:webHidden/>
-              </w:rPr>
-              <w:fldChar w:fldCharType="begin"/>
-            </w:r>
-            <w:r>
-              <w:rPr>
-                <w:noProof/>
-                <w:webHidden/>
-              </w:rPr>
-              <w:instrText xml:space="preserve"> PAGEREF _Toc34443304 \h </w:instrText>
-            </w:r>
-            <w:r>
-              <w:rPr>
-                <w:noProof/>
-                <w:webHidden/>
-              </w:rPr>
-            </w:r>
-            <w:r>
-              <w:rPr>
-                <w:noProof/>
-                <w:webHidden/>
-              </w:rPr>
-              <w:fldChar w:fldCharType="separate"/>
-            </w:r>
-            <w:r>
-              <w:rPr>
-                <w:noProof/>
-                <w:webHidden/>
-              </w:rPr>
-              <w:t>8</w:t>
-            </w:r>
-            <w:r>
-              <w:rPr>
-                <w:noProof/>
-                <w:webHidden/>
-              </w:rPr>
-              <w:fldChar w:fldCharType="end"/>
-            </w:r>
-          </w:hyperlink>
-        </w:p>
-        <w:p>
-          <w:pPr>
-            <w:pStyle w:val="TOC2"/>
-            <w:tabs>
-              <w:tab w:val="left" w:pos="880"/>
-              <w:tab w:val="right" w:leader="dot" w:pos="9350"/>
-            </w:tabs>
-            <w:rPr>
-              <w:rFonts w:cstheme="minorBidi"/>
-              <w:noProof/>
-            </w:rPr>
-          </w:pPr>
-          <w:hyperlink w:anchor="_Toc34443305" w:history="1">
-            <w:r>
-              <w:rPr>
-                <w:rStyle w:val="Hyperlink"/>
-                <w:noProof/>
-                <w:lang w:val="sr-Cyrl-RS"/>
-              </w:rPr>
-              <w:t>8.1.</w:t>
-            </w:r>
-            <w:r>
-              <w:rPr>
-                <w:rFonts w:cstheme="minorBidi"/>
-                <w:noProof/>
-              </w:rPr>
-              <w:tab/>
-            </w:r>
-            <w:r>
-              <w:rPr>
-                <w:rStyle w:val="Hyperlink"/>
-                <w:noProof/>
-                <w:lang w:val="sr-Cyrl-RS"/>
-              </w:rPr>
-              <w:t>Системски захтеви</w:t>
-            </w:r>
-            <w:r>
-              <w:rPr>
-                <w:noProof/>
-                <w:webHidden/>
-              </w:rPr>
-              <w:tab/>
-            </w:r>
-            <w:r>
-              <w:rPr>
-                <w:noProof/>
-                <w:webHidden/>
-              </w:rPr>
-              <w:fldChar w:fldCharType="begin"/>
-            </w:r>
-            <w:r>
-              <w:rPr>
-                <w:noProof/>
-                <w:webHidden/>
-              </w:rPr>
-              <w:instrText xml:space="preserve"> PAGEREF _Toc34443305 \h </w:instrText>
-            </w:r>
-            <w:r>
-              <w:rPr>
-                <w:noProof/>
-                <w:webHidden/>
-              </w:rPr>
-            </w:r>
-            <w:r>
-              <w:rPr>
-                <w:noProof/>
-                <w:webHidden/>
-              </w:rPr>
-              <w:fldChar w:fldCharType="separate"/>
-            </w:r>
-            <w:r>
-              <w:rPr>
-                <w:noProof/>
-                <w:webHidden/>
-              </w:rPr>
-              <w:t>8</w:t>
-            </w:r>
-            <w:r>
-              <w:rPr>
-                <w:noProof/>
-                <w:webHidden/>
-              </w:rPr>
-              <w:fldChar w:fldCharType="end"/>
-            </w:r>
-          </w:hyperlink>
-        </w:p>
-        <w:p>
-          <w:pPr>
-            <w:pStyle w:val="TOC2"/>
-            <w:tabs>
-              <w:tab w:val="left" w:pos="880"/>
-              <w:tab w:val="right" w:leader="dot" w:pos="9350"/>
-            </w:tabs>
-            <w:rPr>
-              <w:rFonts w:cstheme="minorBidi"/>
-              <w:noProof/>
-            </w:rPr>
-          </w:pPr>
-          <w:hyperlink w:anchor="_Toc34443306" w:history="1">
-            <w:r>
-              <w:rPr>
-                <w:rStyle w:val="Hyperlink"/>
-                <w:noProof/>
-                <w:lang w:val="sr-Cyrl-RS"/>
-              </w:rPr>
-              <w:t>8.2.</w:t>
-            </w:r>
-            <w:r>
-              <w:rPr>
-                <w:rFonts w:cstheme="minorBidi"/>
-                <w:noProof/>
-              </w:rPr>
-              <w:tab/>
-            </w:r>
-            <w:r>
-              <w:rPr>
-                <w:rStyle w:val="Hyperlink"/>
-                <w:noProof/>
-                <w:lang w:val="sr-Cyrl-RS"/>
-              </w:rPr>
-              <w:t>Остали захтеви</w:t>
-            </w:r>
-            <w:r>
-              <w:rPr>
-                <w:noProof/>
-                <w:webHidden/>
-              </w:rPr>
-              <w:tab/>
-            </w:r>
-            <w:r>
-              <w:rPr>
-                <w:noProof/>
-                <w:webHidden/>
-              </w:rPr>
-              <w:fldChar w:fldCharType="begin"/>
-            </w:r>
-            <w:r>
-              <w:rPr>
-                <w:noProof/>
-                <w:webHidden/>
-              </w:rPr>
-              <w:instrText xml:space="preserve"> PAGEREF _Toc34443306 \h </w:instrText>
-            </w:r>
-            <w:r>
-              <w:rPr>
-                <w:noProof/>
-                <w:webHidden/>
-              </w:rPr>
-            </w:r>
-            <w:r>
-              <w:rPr>
-                <w:noProof/>
-                <w:webHidden/>
-              </w:rPr>
-              <w:fldChar w:fldCharType="separate"/>
-            </w:r>
-            <w:r>
-              <w:rPr>
-                <w:noProof/>
-                <w:webHidden/>
-              </w:rPr>
-              <w:t>8</w:t>
-            </w:r>
-            <w:r>
-              <w:rPr>
-                <w:noProof/>
-                <w:webHidden/>
-              </w:rPr>
-              <w:fldChar w:fldCharType="end"/>
-            </w:r>
-          </w:hyperlink>
-        </w:p>
-        <w:p>
-          <w:pPr>
-            <w:pStyle w:val="TOC1"/>
-            <w:tabs>
-              <w:tab w:val="left" w:pos="440"/>
-              <w:tab w:val="right" w:leader="dot" w:pos="9350"/>
-            </w:tabs>
-            <w:rPr>
-              <w:rFonts w:cstheme="minorBidi"/>
-              <w:noProof/>
-            </w:rPr>
-          </w:pPr>
-          <w:hyperlink w:anchor="_Toc34443307" w:history="1">
-            <w:r>
-              <w:rPr>
-                <w:rStyle w:val="Hyperlink"/>
-                <w:noProof/>
-                <w:lang w:val="sr-Cyrl-RS"/>
-              </w:rPr>
-              <w:t>9.</w:t>
-            </w:r>
-            <w:r>
-              <w:rPr>
-                <w:rFonts w:cstheme="minorBidi"/>
-                <w:noProof/>
-              </w:rPr>
-              <w:tab/>
-            </w:r>
-            <w:r>
-              <w:rPr>
-                <w:rStyle w:val="Hyperlink"/>
-                <w:noProof/>
-                <w:lang w:val="sr-Cyrl-RS"/>
-              </w:rPr>
-              <w:t>Захтеви за корисничком документацијом</w:t>
-            </w:r>
-            <w:r>
-              <w:rPr>
-                <w:noProof/>
-                <w:webHidden/>
-              </w:rPr>
-              <w:tab/>
-            </w:r>
-            <w:r>
-              <w:rPr>
-                <w:noProof/>
-                <w:webHidden/>
-              </w:rPr>
-              <w:fldChar w:fldCharType="begin"/>
-            </w:r>
-            <w:r>
-              <w:rPr>
-                <w:noProof/>
-                <w:webHidden/>
-              </w:rPr>
-              <w:instrText xml:space="preserve"> PAGEREF _Toc34443307 \h </w:instrText>
-            </w:r>
-            <w:r>
-              <w:rPr>
-                <w:noProof/>
-                <w:webHidden/>
-              </w:rPr>
-            </w:r>
-            <w:r>
-              <w:rPr>
-                <w:noProof/>
-                <w:webHidden/>
-              </w:rPr>
-              <w:fldChar w:fldCharType="separate"/>
-            </w:r>
-            <w:r>
-              <w:rPr>
-                <w:noProof/>
-                <w:webHidden/>
-              </w:rPr>
-              <w:t>8</w:t>
+              <w:t>9</w:t>
             </w:r>
             <w:r>
               <w:rPr>
@@ -3113,7 +3203,7 @@
               <w:noProof/>
             </w:rPr>
           </w:pPr>
-          <w:hyperlink w:anchor="_Toc34443308" w:history="1">
+          <w:hyperlink w:anchor="_Toc40116132" w:history="1">
             <w:r>
               <w:rPr>
                 <w:rStyle w:val="Hyperlink"/>
@@ -3142,7 +3232,7 @@
                 <w:noProof/>
                 <w:webHidden/>
               </w:rPr>
-              <w:instrText xml:space="preserve"> PAGEREF _Toc34443308 \h </w:instrText>
+              <w:instrText xml:space="preserve"> PAGEREF _Toc40116132 \h </w:instrText>
             </w:r>
             <w:r>
               <w:rPr>
@@ -3162,7 +3252,7 @@
                 <w:noProof/>
                 <w:webHidden/>
               </w:rPr>
-              <w:t>8</w:t>
+              <w:t>9</w:t>
             </w:r>
             <w:r>
               <w:rPr>
@@ -3184,7 +3274,7 @@
               <w:noProof/>
             </w:rPr>
           </w:pPr>
-          <w:hyperlink w:anchor="_Toc34443309" w:history="1">
+          <w:hyperlink w:anchor="_Toc40116133" w:history="1">
             <w:r>
               <w:rPr>
                 <w:rStyle w:val="Hyperlink"/>
@@ -3213,7 +3303,7 @@
                 <w:noProof/>
                 <w:webHidden/>
               </w:rPr>
-              <w:instrText xml:space="preserve"> PAGEREF _Toc34443309 \h </w:instrText>
+              <w:instrText xml:space="preserve"> PAGEREF _Toc40116133 \h </w:instrText>
             </w:r>
             <w:r>
               <w:rPr>
@@ -3233,7 +3323,7 @@
                 <w:noProof/>
                 <w:webHidden/>
               </w:rPr>
-              <w:t>8</w:t>
+              <w:t>9</w:t>
             </w:r>
             <w:r>
               <w:rPr>
@@ -3256,7 +3346,7 @@
               <w:noProof/>
             </w:rPr>
           </w:pPr>
-          <w:hyperlink w:anchor="_Toc34443310" w:history="1">
+          <w:hyperlink w:anchor="_Toc40116134" w:history="1">
             <w:r>
               <w:rPr>
                 <w:rStyle w:val="Hyperlink"/>
@@ -3299,7 +3389,7 @@
                 <w:noProof/>
                 <w:webHidden/>
               </w:rPr>
-              <w:instrText xml:space="preserve"> PAGEREF _Toc34443310 \h </w:instrText>
+              <w:instrText xml:space="preserve"> PAGEREF _Toc40116134 \h </w:instrText>
             </w:r>
             <w:r>
               <w:rPr>
@@ -3319,7 +3409,7 @@
                 <w:noProof/>
                 <w:webHidden/>
               </w:rPr>
-              <w:t>8</w:t>
+              <w:t>9</w:t>
             </w:r>
             <w:r>
               <w:rPr>
@@ -3382,7 +3472,7 @@
           </w14:textOutline>
         </w:rPr>
       </w:pPr>
-      <w:bookmarkStart w:id="0" w:name="_Toc34443277"/>
+      <w:bookmarkStart w:id="1" w:name="_Toc40116100"/>
       <w:r>
         <w:rPr>
           <w:noProof/>
@@ -3390,7 +3480,7 @@
         </w:rPr>
         <w:t>Списак измена</w:t>
       </w:r>
-      <w:bookmarkEnd w:id="0"/>
+      <w:bookmarkEnd w:id="1"/>
     </w:p>
     <w:tbl>
       <w:tblPr>
@@ -3969,10 +4059,17 @@
           <w:p>
             <w:pPr>
               <w:rPr>
-                <w:noProof/>
-                <w:lang w:val="sr-Cyrl-RS"/>
+                <w:rFonts w:ascii="Abadi" w:hAnsi="Abadi"/>
+                <w:noProof/>
               </w:rPr>
             </w:pPr>
+            <w:r>
+              <w:rPr>
+                <w:rFonts w:ascii="Abadi" w:hAnsi="Abadi"/>
+                <w:noProof/>
+              </w:rPr>
+              <w:t>11.05.2020.</w:t>
+            </w:r>
           </w:p>
         </w:tc>
         <w:tc>
@@ -3989,10 +4086,17 @@
             <w:pPr>
               <w:pStyle w:val="DecimalAligned"/>
               <w:rPr>
-                <w:noProof/>
-                <w:lang w:val="sr-Cyrl-RS"/>
+                <w:rFonts w:ascii="Abadi" w:hAnsi="Abadi"/>
+                <w:noProof/>
               </w:rPr>
             </w:pPr>
+            <w:r>
+              <w:rPr>
+                <w:rFonts w:ascii="Abadi" w:hAnsi="Abadi"/>
+                <w:noProof/>
+              </w:rPr>
+              <w:t>3.0</w:t>
+            </w:r>
           </w:p>
         </w:tc>
         <w:tc>
@@ -4009,10 +4113,19 @@
             <w:pPr>
               <w:pStyle w:val="DecimalAligned"/>
               <w:rPr>
+                <w:rFonts w:ascii="Consolas" w:hAnsi="Consolas"/>
                 <w:noProof/>
                 <w:lang w:val="sr-Cyrl-RS"/>
               </w:rPr>
             </w:pPr>
+            <w:r>
+              <w:rPr>
+                <w:rFonts w:ascii="Consolas" w:hAnsi="Consolas"/>
+                <w:noProof/>
+                <w:lang w:val="sr-Cyrl-RS"/>
+              </w:rPr>
+              <w:t>Додат нерегистрован корисник</w:t>
+            </w:r>
           </w:p>
         </w:tc>
         <w:tc>
@@ -4028,11 +4141,105 @@
           <w:p>
             <w:pPr>
               <w:pStyle w:val="DecimalAligned"/>
-              <w:rPr>
+              <w:spacing w:after="0" w:line="240" w:lineRule="auto"/>
+              <w:rPr>
+                <w:rFonts w:ascii="Consolas" w:hAnsi="Consolas"/>
                 <w:noProof/>
                 <w:lang w:val="sr-Cyrl-RS"/>
               </w:rPr>
             </w:pPr>
+            <w:r>
+              <w:rPr>
+                <w:rFonts w:ascii="Consolas" w:hAnsi="Consolas" w:cs="Calibri"/>
+                <w:noProof/>
+                <w:lang w:val="sr-Cyrl-RS"/>
+              </w:rPr>
+              <w:t>Марија</w:t>
+            </w:r>
+            <w:r>
+              <w:rPr>
+                <w:rFonts w:ascii="Consolas" w:hAnsi="Consolas"/>
+                <w:noProof/>
+                <w:lang w:val="sr-Cyrl-RS"/>
+              </w:rPr>
+              <w:t xml:space="preserve"> </w:t>
+            </w:r>
+            <w:r>
+              <w:rPr>
+                <w:rFonts w:ascii="Consolas" w:hAnsi="Consolas" w:cs="Calibri"/>
+                <w:noProof/>
+                <w:lang w:val="sr-Cyrl-RS"/>
+              </w:rPr>
+              <w:t>Милетић</w:t>
+            </w:r>
+          </w:p>
+          <w:p>
+            <w:pPr>
+              <w:pStyle w:val="DecimalAligned"/>
+              <w:spacing w:after="0" w:line="240" w:lineRule="auto"/>
+              <w:rPr>
+                <w:rFonts w:ascii="Consolas" w:hAnsi="Consolas"/>
+                <w:noProof/>
+                <w:lang w:val="sr-Cyrl-RS"/>
+              </w:rPr>
+            </w:pPr>
+            <w:r>
+              <w:rPr>
+                <w:rFonts w:ascii="Consolas" w:hAnsi="Consolas" w:cs="Calibri"/>
+                <w:noProof/>
+                <w:lang w:val="sr-Cyrl-RS"/>
+              </w:rPr>
+              <w:t>Лука</w:t>
+            </w:r>
+            <w:r>
+              <w:rPr>
+                <w:rFonts w:ascii="Consolas" w:hAnsi="Consolas"/>
+                <w:noProof/>
+                <w:lang w:val="sr-Cyrl-RS"/>
+              </w:rPr>
+              <w:t xml:space="preserve"> </w:t>
+            </w:r>
+            <w:r>
+              <w:rPr>
+                <w:rFonts w:ascii="Consolas" w:hAnsi="Consolas" w:cs="Calibri"/>
+                <w:noProof/>
+                <w:lang w:val="sr-Cyrl-RS"/>
+              </w:rPr>
+              <w:t>Кљајић</w:t>
+            </w:r>
+          </w:p>
+          <w:p>
+            <w:pPr>
+              <w:pStyle w:val="DecimalAligned"/>
+              <w:rPr>
+                <w:noProof/>
+                <w:lang w:val="sr-Cyrl-RS"/>
+              </w:rPr>
+            </w:pPr>
+            <w:r>
+              <w:rPr>
+                <w:rFonts w:ascii="Consolas" w:hAnsi="Consolas" w:cs="Calibri"/>
+                <w:noProof/>
+                <w:lang w:val="sr-Cyrl-RS"/>
+              </w:rPr>
+              <w:t>Филип</w:t>
+            </w:r>
+            <w:r>
+              <w:rPr>
+                <w:rFonts w:ascii="Consolas" w:hAnsi="Consolas"/>
+                <w:noProof/>
+                <w:lang w:val="sr-Cyrl-RS"/>
+              </w:rPr>
+              <w:t xml:space="preserve"> </w:t>
+            </w:r>
+            <w:r>
+              <w:rPr>
+                <w:rFonts w:ascii="Consolas" w:hAnsi="Consolas" w:cs="Calibri"/>
+                <w:noProof/>
+                <w:lang w:val="sr-Cyrl-RS"/>
+              </w:rPr>
+              <w:t>Лазовић</w:t>
+            </w:r>
           </w:p>
         </w:tc>
       </w:tr>
@@ -4428,7 +4635,7 @@
         </w:rPr>
         <w:br w:type="page"/>
       </w:r>
-      <w:bookmarkStart w:id="1" w:name="_Toc34443278"/>
+      <w:bookmarkStart w:id="2" w:name="_Toc40116101"/>
       <w:r>
         <w:rPr>
           <w:rFonts w:eastAsia="Yu Mincho Light"/>
@@ -4438,7 +4645,7 @@
         <w:lastRenderedPageBreak/>
         <w:t>Увод</w:t>
       </w:r>
-      <w:bookmarkEnd w:id="1"/>
+      <w:bookmarkEnd w:id="2"/>
     </w:p>
     <w:p>
       <w:pPr>
@@ -4453,7 +4660,7 @@
           <w:lang w:val="sr-Cyrl-RS"/>
         </w:rPr>
       </w:pPr>
-      <w:bookmarkStart w:id="2" w:name="_Toc34443279"/>
+      <w:bookmarkStart w:id="3" w:name="_Toc40116102"/>
       <w:r>
         <w:rPr>
           <w:rFonts w:eastAsia="Yu Mincho Light"/>
@@ -4462,7 +4669,7 @@
         </w:rPr>
         <w:t>Резиме</w:t>
       </w:r>
-      <w:bookmarkEnd w:id="2"/>
+      <w:bookmarkEnd w:id="3"/>
     </w:p>
     <w:p>
       <w:pPr>
@@ -4542,7 +4749,7 @@
           </w14:shadow>
         </w:rPr>
       </w:pPr>
-      <w:bookmarkStart w:id="3" w:name="_Toc34443280"/>
+      <w:bookmarkStart w:id="4" w:name="_Toc40116103"/>
       <w:r>
         <w:rPr>
           <w:rFonts w:eastAsia="Yu Mincho Light"/>
@@ -4551,7 +4758,7 @@
         </w:rPr>
         <w:t>Намена документа и циљне групе</w:t>
       </w:r>
-      <w:bookmarkEnd w:id="3"/>
+      <w:bookmarkEnd w:id="4"/>
     </w:p>
     <w:p>
       <w:pPr>
@@ -4644,7 +4851,7 @@
           <w:lang w:val="sr-Cyrl-RS"/>
         </w:rPr>
       </w:pPr>
-      <w:bookmarkStart w:id="4" w:name="_Toc34443281"/>
+      <w:bookmarkStart w:id="5" w:name="_Toc40116104"/>
       <w:r>
         <w:rPr>
           <w:rFonts w:eastAsia="Yu Mincho Light"/>
@@ -4653,7 +4860,7 @@
         </w:rPr>
         <w:t>Опис проблема</w:t>
       </w:r>
-      <w:bookmarkEnd w:id="4"/>
+      <w:bookmarkEnd w:id="5"/>
     </w:p>
     <w:p>
       <w:pPr>
@@ -4845,7 +5052,7 @@
           <w:lang w:val="sr-Cyrl-RS"/>
         </w:rPr>
       </w:pPr>
-      <w:bookmarkStart w:id="5" w:name="_Toc34443282"/>
+      <w:bookmarkStart w:id="6" w:name="_Toc40116105"/>
       <w:r>
         <w:rPr>
           <w:rFonts w:eastAsia="Yu Mincho Light"/>
@@ -4854,7 +5061,7 @@
         </w:rPr>
         <w:t>Категорије корисника</w:t>
       </w:r>
-      <w:bookmarkEnd w:id="5"/>
+      <w:bookmarkEnd w:id="6"/>
     </w:p>
     <w:p>
       <w:pPr>
@@ -4887,7 +5094,21 @@
           <w:noProof/>
           <w:lang w:val="sr-Cyrl-RS"/>
         </w:rPr>
-        <w:t>Постоје: читаоци, писци, рецензенти и администратори</w:t>
+        <w:t xml:space="preserve">Постоје: </w:t>
+      </w:r>
+      <w:r>
+        <w:rPr>
+          <w:noProof/>
+          <w:lang w:val="sr-Cyrl-RS"/>
+        </w:rPr>
+        <w:t xml:space="preserve">нерегистровани корисници, </w:t>
+      </w:r>
+      <w:r>
+        <w:rPr>
+          <w:noProof/>
+          <w:lang w:val="sr-Cyrl-RS"/>
+        </w:rPr>
+        <w:t>читаоци, писци, рецензенти и администратори</w:t>
       </w:r>
       <w:r>
         <w:rPr>
@@ -4927,16 +5148,249 @@
           <w:lang w:val="sr-Cyrl-RS"/>
         </w:rPr>
       </w:pPr>
-      <w:bookmarkStart w:id="6" w:name="_Toc34443283"/>
+      <w:bookmarkStart w:id="7" w:name="_Toc40116106"/>
       <w:r>
         <w:rPr>
           <w:rFonts w:eastAsia="Yu Mincho Light"/>
           <w:noProof/>
           <w:lang w:val="sr-Cyrl-RS"/>
         </w:rPr>
+        <w:t>Нерегистровани корисници</w:t>
+      </w:r>
+      <w:bookmarkEnd w:id="7"/>
+    </w:p>
+    <w:p>
+      <w:pPr>
+        <w:rPr>
+          <w:lang w:val="sr-Cyrl-RS"/>
+        </w:rPr>
+      </w:pPr>
+      <w:r>
+        <w:rPr>
+          <w:lang w:val="sr-Cyrl-RS"/>
+        </w:rPr>
+        <w:tab/>
+      </w:r>
+      <w:r>
+        <w:rPr>
+          <w:lang w:val="sr-Cyrl-RS"/>
+        </w:rPr>
+        <w:tab/>
+      </w:r>
+      <w:r>
+        <w:rPr>
+          <w:noProof/>
+          <w:lang w:val="sr-Cyrl-RS"/>
+        </w:rPr>
+        <w:t xml:space="preserve">Приликом првог одласка на сајт особа се пријављује да жели да буде читалац и </w:t>
+      </w:r>
+      <w:r>
+        <w:rPr>
+          <w:noProof/>
+          <w:lang w:val="sr-Cyrl-RS"/>
+        </w:rPr>
+        <w:tab/>
+      </w:r>
+      <w:r>
+        <w:rPr>
+          <w:noProof/>
+          <w:lang w:val="sr-Cyrl-RS"/>
+        </w:rPr>
+        <w:tab/>
+      </w:r>
+      <w:r>
+        <w:rPr>
+          <w:noProof/>
+          <w:lang w:val="sr-Cyrl-RS"/>
+        </w:rPr>
+        <w:tab/>
+      </w:r>
+      <w:r>
+        <w:rPr>
+          <w:noProof/>
+          <w:lang w:val="sr-Cyrl-RS"/>
+        </w:rPr>
+        <w:t xml:space="preserve">одлази на страну за пријављивање. Уноси своје податке као што су име, презиме, </w:t>
+      </w:r>
+      <w:r>
+        <w:rPr>
+          <w:noProof/>
+          <w:lang w:val="sr-Cyrl-RS"/>
+        </w:rPr>
+        <w:tab/>
+      </w:r>
+      <w:r>
+        <w:rPr>
+          <w:noProof/>
+          <w:lang w:val="sr-Cyrl-RS"/>
+        </w:rPr>
+        <w:tab/>
+      </w:r>
+      <w:r>
+        <w:rPr>
+          <w:noProof/>
+          <w:lang w:val="sr-Cyrl-RS"/>
+        </w:rPr>
+        <w:tab/>
+      </w:r>
+      <w:r>
+        <w:rPr>
+          <w:noProof/>
+          <w:lang w:val="sr-Cyrl-RS"/>
+        </w:rPr>
+        <w:t xml:space="preserve">број рачуна са ког ће се скинути 1100 динара, колико кошта чланирана у Online </w:t>
+      </w:r>
+      <w:r>
+        <w:rPr>
+          <w:noProof/>
+          <w:lang w:val="sr-Cyrl-RS"/>
+        </w:rPr>
+        <w:tab/>
+      </w:r>
+      <w:r>
+        <w:rPr>
+          <w:noProof/>
+          <w:lang w:val="sr-Cyrl-RS"/>
+        </w:rPr>
+        <w:lastRenderedPageBreak/>
+        <w:tab/>
+      </w:r>
+      <w:r>
+        <w:rPr>
+          <w:noProof/>
+          <w:lang w:val="sr-Cyrl-RS"/>
+        </w:rPr>
+        <w:tab/>
+      </w:r>
+      <w:r>
+        <w:rPr>
+          <w:noProof/>
+          <w:lang w:val="sr-Cyrl-RS"/>
+        </w:rPr>
+        <w:t>biblioteku за месец дана и жељено</w:t>
+      </w:r>
+      <w:r>
+        <w:rPr>
+          <w:noProof/>
+          <w:lang w:val="sr-Cyrl-RS"/>
+        </w:rPr>
+        <w:t xml:space="preserve"> корисничко</w:t>
+      </w:r>
+      <w:r>
+        <w:rPr>
+          <w:noProof/>
+          <w:lang w:val="sr-Cyrl-RS"/>
+        </w:rPr>
+        <w:t xml:space="preserve"> име </w:t>
+      </w:r>
+      <w:r>
+        <w:rPr>
+          <w:noProof/>
+          <w:lang w:val="sr-Cyrl-RS"/>
+        </w:rPr>
+        <w:t xml:space="preserve">које мора бити јединствено </w:t>
+      </w:r>
+      <w:r>
+        <w:rPr>
+          <w:noProof/>
+          <w:lang w:val="sr-Cyrl-RS"/>
+        </w:rPr>
+        <w:t xml:space="preserve">и </w:t>
+      </w:r>
+      <w:r>
+        <w:rPr>
+          <w:noProof/>
+          <w:lang w:val="sr-Cyrl-RS"/>
+        </w:rPr>
+        <w:tab/>
+      </w:r>
+      <w:r>
+        <w:rPr>
+          <w:noProof/>
+          <w:lang w:val="sr-Cyrl-RS"/>
+        </w:rPr>
+        <w:tab/>
+      </w:r>
+      <w:r>
+        <w:rPr>
+          <w:noProof/>
+          <w:lang w:val="sr-Cyrl-RS"/>
+        </w:rPr>
+        <w:tab/>
+      </w:r>
+      <w:r>
+        <w:rPr>
+          <w:noProof/>
+          <w:lang w:val="sr-Cyrl-RS"/>
+        </w:rPr>
+        <w:t>шифр</w:t>
+      </w:r>
+      <w:r>
+        <w:rPr>
+          <w:noProof/>
+          <w:lang w:val="sr-Cyrl-RS"/>
+        </w:rPr>
+        <w:t>у</w:t>
+      </w:r>
+      <w:r>
+        <w:rPr>
+          <w:noProof/>
+          <w:lang w:val="sr-Cyrl-RS"/>
+        </w:rPr>
+        <w:t xml:space="preserve"> налога које ће особа користити када се буде пријављивала на сајт, кад год </w:t>
+      </w:r>
+      <w:r>
+        <w:rPr>
+          <w:noProof/>
+          <w:lang w:val="sr-Cyrl-RS"/>
+        </w:rPr>
+        <w:tab/>
+      </w:r>
+      <w:r>
+        <w:rPr>
+          <w:noProof/>
+          <w:lang w:val="sr-Cyrl-RS"/>
+        </w:rPr>
+        <w:tab/>
+      </w:r>
+      <w:r>
+        <w:rPr>
+          <w:noProof/>
+          <w:lang w:val="sr-Cyrl-RS"/>
+        </w:rPr>
+        <w:tab/>
+      </w:r>
+      <w:r>
+        <w:rPr>
+          <w:noProof/>
+          <w:lang w:val="sr-Cyrl-RS"/>
+        </w:rPr>
+        <w:t>жели да чита.</w:t>
+      </w:r>
+    </w:p>
+    <w:p>
+      <w:pPr>
+        <w:pStyle w:val="Heading2"/>
+        <w:numPr>
+          <w:ilvl w:val="1"/>
+          <w:numId w:val="5"/>
+        </w:numPr>
+        <w:rPr>
+          <w:rFonts w:eastAsia="Yu Mincho Light"/>
+          <w:noProof/>
+          <w:lang w:val="sr-Cyrl-RS"/>
+        </w:rPr>
+      </w:pPr>
+      <w:bookmarkStart w:id="8" w:name="_Toc40116107"/>
+      <w:r>
+        <w:rPr>
+          <w:rFonts w:eastAsia="Yu Mincho Light"/>
+          <w:noProof/>
+          <w:lang w:val="sr-Cyrl-RS"/>
+        </w:rPr>
         <w:t>Читаоци</w:t>
       </w:r>
-      <w:bookmarkEnd w:id="6"/>
+      <w:bookmarkEnd w:id="8"/>
     </w:p>
     <w:p>
       <w:pPr>
@@ -4969,73 +5423,21 @@
           <w:noProof/>
           <w:lang w:val="sr-Cyrl-RS"/>
         </w:rPr>
-        <w:t xml:space="preserve">Приликом првог одласка на сајт особа се пријављује да жели да буде читалац и одлази на страну за пријављивање. Уноси своје податке као што су име, презиме, број рачуна са ког ће се скинути 1100 динара, колико кошта чланирана у Online </w:t>
-      </w:r>
-      <w:bookmarkStart w:id="7" w:name="_GoBack"/>
-      <w:bookmarkEnd w:id="7"/>
-      <w:r>
-        <w:rPr>
-          <w:noProof/>
-          <w:lang w:val="sr-Cyrl-RS"/>
-        </w:rPr>
-        <w:lastRenderedPageBreak/>
-        <w:t>biblioteku за месец дана и жељено</w:t>
-      </w:r>
-      <w:r>
-        <w:rPr>
-          <w:noProof/>
-          <w:lang w:val="sr-Cyrl-RS"/>
-        </w:rPr>
-        <w:t xml:space="preserve"> корисничко</w:t>
-      </w:r>
-      <w:r>
-        <w:rPr>
-          <w:noProof/>
-          <w:lang w:val="sr-Cyrl-RS"/>
-        </w:rPr>
-        <w:t xml:space="preserve"> име </w:t>
-      </w:r>
-      <w:r>
-        <w:rPr>
-          <w:noProof/>
-          <w:lang w:val="sr-Cyrl-RS"/>
-        </w:rPr>
-        <w:t xml:space="preserve">које мора бити јединствено </w:t>
-      </w:r>
-      <w:r>
-        <w:rPr>
-          <w:noProof/>
-          <w:lang w:val="sr-Cyrl-RS"/>
-        </w:rPr>
-        <w:t>и шифр</w:t>
-      </w:r>
-      <w:r>
-        <w:rPr>
-          <w:noProof/>
-          <w:lang w:val="sr-Cyrl-RS"/>
-        </w:rPr>
-        <w:t>у</w:t>
-      </w:r>
-      <w:r>
-        <w:rPr>
-          <w:noProof/>
-          <w:lang w:val="sr-Cyrl-RS"/>
-        </w:rPr>
-        <w:t xml:space="preserve"> налога које ће особа користити када се буде пријављивала на сајт, кад год жели да чита</w:t>
-      </w:r>
-      <w:r>
-        <w:rPr>
-          <w:noProof/>
-          <w:lang w:val="sr-Cyrl-RS"/>
-        </w:rPr>
-        <w:t xml:space="preserve">. </w:t>
-      </w:r>
-      <w:r>
-        <w:rPr>
-          <w:noProof/>
-          <w:lang w:val="sr-Cyrl-RS"/>
-        </w:rPr>
-        <w:t>Читаоци након читања могу да оцене књигу оценама у опсегу од 0 до 5</w:t>
+        <w:t>Читаоци</w:t>
+      </w:r>
+      <w:r>
+        <w:rPr>
+          <w:noProof/>
+          <w:lang w:val="sr-Cyrl-RS"/>
+        </w:rPr>
+        <w:t xml:space="preserve"> могу да читају текстове и</w:t>
+      </w:r>
+      <w:r>
+        <w:rPr>
+          <w:noProof/>
+          <w:lang w:val="sr-Cyrl-RS"/>
+        </w:rPr>
+        <w:t xml:space="preserve"> након читања могу да оцене књигу оценама у опсегу од 0 до 5</w:t>
       </w:r>
       <w:r>
         <w:rPr>
@@ -5089,7 +5491,7 @@
           <w:lang w:val="sr-Cyrl-RS"/>
         </w:rPr>
       </w:pPr>
-      <w:bookmarkStart w:id="8" w:name="_Toc34443284"/>
+      <w:bookmarkStart w:id="9" w:name="_Toc40116108"/>
       <w:r>
         <w:rPr>
           <w:rFonts w:eastAsia="Yu Mincho Light"/>
@@ -5098,7 +5500,7 @@
         </w:rPr>
         <w:t>Писци</w:t>
       </w:r>
-      <w:bookmarkEnd w:id="8"/>
+      <w:bookmarkEnd w:id="9"/>
     </w:p>
     <w:p>
       <w:pPr>
@@ -5220,7 +5622,7 @@
           <w:lang w:val="sr-Cyrl-RS"/>
         </w:rPr>
       </w:pPr>
-      <w:bookmarkStart w:id="9" w:name="_Toc34443285"/>
+      <w:bookmarkStart w:id="10" w:name="_Toc40116109"/>
       <w:r>
         <w:rPr>
           <w:rFonts w:eastAsia="Yu Mincho Light"/>
@@ -5229,7 +5631,7 @@
         </w:rPr>
         <w:t>Рецензенти</w:t>
       </w:r>
-      <w:bookmarkEnd w:id="9"/>
+      <w:bookmarkEnd w:id="10"/>
     </w:p>
     <w:p>
       <w:pPr>
@@ -5358,7 +5760,7 @@
           <w:lang w:val="sr-Cyrl-RS"/>
         </w:rPr>
       </w:pPr>
-      <w:bookmarkStart w:id="10" w:name="_Toc34443286"/>
+      <w:bookmarkStart w:id="11" w:name="_Toc40116110"/>
       <w:r>
         <w:rPr>
           <w:rFonts w:eastAsia="Yu Mincho Light"/>
@@ -5367,7 +5769,7 @@
         </w:rPr>
         <w:t>Администратори</w:t>
       </w:r>
-      <w:bookmarkEnd w:id="10"/>
+      <w:bookmarkEnd w:id="11"/>
     </w:p>
     <w:p>
       <w:pPr>
@@ -5447,7 +5849,7 @@
           <w:lang w:val="sr-Cyrl-RS"/>
         </w:rPr>
       </w:pPr>
-      <w:bookmarkStart w:id="11" w:name="_Toc34443287"/>
+      <w:bookmarkStart w:id="12" w:name="_Toc40116111"/>
       <w:r>
         <w:rPr>
           <w:rFonts w:eastAsia="Yu Mincho Light"/>
@@ -5456,7 +5858,7 @@
         </w:rPr>
         <w:t>Опис производа</w:t>
       </w:r>
-      <w:bookmarkEnd w:id="11"/>
+      <w:bookmarkEnd w:id="12"/>
     </w:p>
     <w:p>
       <w:pPr>
@@ -5505,16 +5907,25 @@
           <w:lang w:val="sr-Cyrl-RS"/>
         </w:rPr>
       </w:pPr>
-      <w:bookmarkStart w:id="12" w:name="_Toc34443288"/>
+      <w:bookmarkStart w:id="13" w:name="_Toc40116112"/>
       <w:r>
         <w:rPr>
           <w:rFonts w:eastAsia="Yu Mincho Light"/>
           <w:noProof/>
           <w:lang w:val="sr-Cyrl-RS"/>
         </w:rPr>
-        <w:t>Преглед архитектуре система</w:t>
-      </w:r>
-      <w:bookmarkEnd w:id="12"/>
+        <w:lastRenderedPageBreak/>
+        <w:t>П</w:t>
+      </w:r>
+      <w:r>
+        <w:rPr>
+          <w:rFonts w:eastAsia="Yu Mincho Light"/>
+          <w:noProof/>
+          <w:lang w:val="sr-Cyrl-RS"/>
+        </w:rPr>
+        <w:t>реглед архитектуре система</w:t>
+      </w:r>
+      <w:bookmarkEnd w:id="13"/>
     </w:p>
     <w:p>
       <w:pPr>
@@ -5621,15 +6032,7 @@
           <w:noProof/>
           <w:lang w:val="sr-Cyrl-RS"/>
         </w:rPr>
-        <w:t xml:space="preserve">(backend) креирати HTML </w:t>
-      </w:r>
-      <w:r>
-        <w:rPr>
-          <w:noProof/>
-          <w:lang w:val="sr-Cyrl-RS"/>
-        </w:rPr>
-        <w:lastRenderedPageBreak/>
-        <w:t>странице(frontend) и те странице ће бити прослеђене корисницима. На следећој слици је визуелна репрезентација нашег система</w:t>
+        <w:t>(backend) креирати HTML странице(frontend) и те странице ће бити прослеђене корисницима. На следећој слици је визуелна репрезентација нашег система</w:t>
       </w:r>
       <w:r>
         <w:rPr>
@@ -5653,7 +6056,7 @@
           <w:lang w:val="sr-Cyrl-RS"/>
         </w:rPr>
       </w:pPr>
-      <w:bookmarkStart w:id="13" w:name="_Toc34443289"/>
+      <w:bookmarkStart w:id="14" w:name="_Toc40116113"/>
       <w:r>
         <w:rPr>
           <w:noProof/>
@@ -5661,7 +6064,7 @@
         </w:rPr>
         <w:t>Преглед карактеристика</w:t>
       </w:r>
-      <w:bookmarkEnd w:id="13"/>
+      <w:bookmarkEnd w:id="14"/>
     </w:p>
     <w:p>
       <w:pPr>
@@ -5978,7 +6381,7 @@
           <w:lang w:val="sr-Cyrl-RS"/>
         </w:rPr>
       </w:pPr>
-      <w:bookmarkStart w:id="14" w:name="_Toc34443290"/>
+      <w:bookmarkStart w:id="15" w:name="_Toc40116114"/>
       <w:r>
         <w:rPr>
           <w:noProof/>
@@ -5986,7 +6389,7 @@
         </w:rPr>
         <w:t>Функционални захтеви</w:t>
       </w:r>
-      <w:bookmarkEnd w:id="14"/>
+      <w:bookmarkEnd w:id="15"/>
     </w:p>
     <w:p>
       <w:pPr>
@@ -6027,7 +6430,7 @@
           <w:lang w:val="sr-Cyrl-RS"/>
         </w:rPr>
       </w:pPr>
-      <w:bookmarkStart w:id="15" w:name="_Toc34443291"/>
+      <w:bookmarkStart w:id="16" w:name="_Toc40116115"/>
       <w:r>
         <w:rPr>
           <w:noProof/>
@@ -6035,7 +6438,7 @@
         </w:rPr>
         <w:t>Регистровање новог корисника</w:t>
       </w:r>
-      <w:bookmarkEnd w:id="15"/>
+      <w:bookmarkEnd w:id="16"/>
     </w:p>
     <w:p>
       <w:pPr>
@@ -6045,7 +6448,7 @@
           <w:lang w:val="sr-Cyrl-RS"/>
         </w:rPr>
       </w:pPr>
-      <w:bookmarkStart w:id="16" w:name="_Hlk34449181"/>
+      <w:bookmarkStart w:id="17" w:name="_Hlk34449181"/>
       <w:r>
         <w:rPr>
           <w:noProof/>
@@ -6095,7 +6498,15 @@
           <w:noProof/>
           <w:lang w:val="sr-Cyrl-RS"/>
         </w:rPr>
-        <w:t>постане искључиво читалац што подразумева да корисник треба да унесе и банковни рачун са којег ће</w:t>
+        <w:t xml:space="preserve">постане искључиво читалац што </w:t>
+      </w:r>
+      <w:r>
+        <w:rPr>
+          <w:noProof/>
+          <w:lang w:val="sr-Cyrl-RS"/>
+        </w:rPr>
+        <w:lastRenderedPageBreak/>
+        <w:t>подразумева да корисник треба да унесе и банковни рачун са којег ће</w:t>
       </w:r>
       <w:r>
         <w:rPr>
@@ -6147,8 +6558,8 @@
           <w:lang w:val="sr-Cyrl-RS"/>
         </w:rPr>
       </w:pPr>
-      <w:bookmarkStart w:id="17" w:name="_Toc34443292"/>
-      <w:bookmarkEnd w:id="16"/>
+      <w:bookmarkStart w:id="18" w:name="_Toc40116116"/>
+      <w:bookmarkEnd w:id="17"/>
       <w:r>
         <w:rPr>
           <w:noProof/>
@@ -6163,7 +6574,7 @@
         </w:rPr>
         <w:t>корисника који већ има налог</w:t>
       </w:r>
-      <w:bookmarkEnd w:id="17"/>
+      <w:bookmarkEnd w:id="18"/>
     </w:p>
     <w:p>
       <w:pPr>
@@ -6210,7 +6621,7 @@
           <w:lang w:val="sr-Cyrl-RS"/>
         </w:rPr>
       </w:pPr>
-      <w:bookmarkStart w:id="18" w:name="_Toc34443293"/>
+      <w:bookmarkStart w:id="19" w:name="_Toc40116117"/>
       <w:r>
         <w:rPr>
           <w:noProof/>
@@ -6218,7 +6629,7 @@
         </w:rPr>
         <w:t>Читање већ објављених текстова</w:t>
       </w:r>
-      <w:bookmarkEnd w:id="18"/>
+      <w:bookmarkEnd w:id="19"/>
     </w:p>
     <w:p>
       <w:pPr>
@@ -6273,7 +6684,7 @@
           <w:lang w:val="sr-Cyrl-RS"/>
         </w:rPr>
       </w:pPr>
-      <w:bookmarkStart w:id="19" w:name="_Toc34443294"/>
+      <w:bookmarkStart w:id="20" w:name="_Toc40116118"/>
       <w:r>
         <w:rPr>
           <w:noProof/>
@@ -6281,7 +6692,7 @@
         </w:rPr>
         <w:t>Оцењивање и коментарисање текстова</w:t>
       </w:r>
-      <w:bookmarkEnd w:id="19"/>
+      <w:bookmarkEnd w:id="20"/>
     </w:p>
     <w:p>
       <w:pPr>
@@ -6364,16 +6775,15 @@
           <w:lang w:val="sr-Cyrl-RS"/>
         </w:rPr>
       </w:pPr>
-      <w:bookmarkStart w:id="20" w:name="_Toc34443295"/>
-      <w:r>
-        <w:rPr>
-          <w:noProof/>
-          <w:lang w:val="sr-Cyrl-RS"/>
-        </w:rPr>
-        <w:lastRenderedPageBreak/>
+      <w:bookmarkStart w:id="21" w:name="_Toc40116119"/>
+      <w:r>
+        <w:rPr>
+          <w:noProof/>
+          <w:lang w:val="sr-Cyrl-RS"/>
+        </w:rPr>
         <w:t>Објављивање текста</w:t>
       </w:r>
-      <w:bookmarkEnd w:id="20"/>
+      <w:bookmarkEnd w:id="21"/>
     </w:p>
     <w:p>
       <w:pPr>
@@ -6456,7 +6866,7 @@
           <w:lang w:val="sr-Cyrl-RS"/>
         </w:rPr>
       </w:pPr>
-      <w:bookmarkStart w:id="21" w:name="_Toc34443296"/>
+      <w:bookmarkStart w:id="22" w:name="_Toc40116120"/>
       <w:r>
         <w:rPr>
           <w:noProof/>
@@ -6464,7 +6874,7 @@
         </w:rPr>
         <w:t>Рецензирање текста</w:t>
       </w:r>
-      <w:bookmarkEnd w:id="21"/>
+      <w:bookmarkEnd w:id="22"/>
     </w:p>
     <w:p>
       <w:pPr>
@@ -6598,7 +7008,7 @@
           <w:lang w:val="sr-Cyrl-RS"/>
         </w:rPr>
       </w:pPr>
-      <w:bookmarkStart w:id="22" w:name="_Toc34443297"/>
+      <w:bookmarkStart w:id="23" w:name="_Toc40116121"/>
       <w:r>
         <w:rPr>
           <w:noProof/>
@@ -6606,7 +7016,7 @@
         </w:rPr>
         <w:t>Слање захтева за унапређење у статус рецензента</w:t>
       </w:r>
-      <w:bookmarkEnd w:id="22"/>
+      <w:bookmarkEnd w:id="23"/>
     </w:p>
     <w:p>
       <w:pPr>
@@ -6618,7 +7028,7 @@
           <w:lang w:val="sr-Cyrl-RS"/>
         </w:rPr>
       </w:pPr>
-      <w:bookmarkStart w:id="23" w:name="_Hlk34437398"/>
+      <w:bookmarkStart w:id="24" w:name="_Hlk34437398"/>
       <w:r>
         <w:rPr>
           <w:noProof/>
@@ -6681,8 +7091,8 @@
           <w:lang w:val="sr-Cyrl-RS"/>
         </w:rPr>
       </w:pPr>
-      <w:bookmarkStart w:id="24" w:name="_Toc34443298"/>
-      <w:bookmarkEnd w:id="23"/>
+      <w:bookmarkStart w:id="25" w:name="_Toc40116122"/>
+      <w:bookmarkEnd w:id="24"/>
       <w:r>
         <w:rPr>
           <w:noProof/>
@@ -6697,7 +7107,7 @@
         </w:rPr>
         <w:t>за унапређење у статус рецензента</w:t>
       </w:r>
-      <w:bookmarkEnd w:id="24"/>
+      <w:bookmarkEnd w:id="25"/>
     </w:p>
     <w:p>
       <w:pPr>
@@ -6707,7 +7117,7 @@
           <w:lang w:val="sr-Cyrl-RS"/>
         </w:rPr>
       </w:pPr>
-      <w:bookmarkStart w:id="25" w:name="_Hlk34437195"/>
+      <w:bookmarkStart w:id="26" w:name="_Hlk34437195"/>
       <w:r>
         <w:rPr>
           <w:noProof/>
@@ -6776,7 +7186,15 @@
           <w:noProof/>
           <w:lang w:val="sr-Cyrl-RS"/>
         </w:rPr>
-        <w:t>Администратор ће путем тог интерфејса моћи да прихвати захтев писца да постане рецензент, да одбије захтев писца да постане рецензент и да рецензента врати у статус писца.</w:t>
+        <w:t xml:space="preserve">Администратор ће путем тог интерфејса </w:t>
+      </w:r>
+      <w:r>
+        <w:rPr>
+          <w:noProof/>
+          <w:lang w:val="sr-Cyrl-RS"/>
+        </w:rPr>
+        <w:lastRenderedPageBreak/>
+        <w:t>моћи да прихвати захтев писца да постане рецензент, да одбије захтев писца да постане рецензент и да рецензента врати у статус писца.</w:t>
       </w:r>
     </w:p>
     <w:p>
@@ -6791,8 +7209,8 @@
           <w:lang w:val="sr-Cyrl-RS"/>
         </w:rPr>
       </w:pPr>
-      <w:bookmarkStart w:id="26" w:name="_Toc34443299"/>
-      <w:bookmarkEnd w:id="25"/>
+      <w:bookmarkStart w:id="27" w:name="_Toc40116123"/>
+      <w:bookmarkEnd w:id="26"/>
       <w:r>
         <w:rPr>
           <w:noProof/>
@@ -6807,7 +7225,7 @@
         </w:rPr>
         <w:t>корисника</w:t>
       </w:r>
-      <w:bookmarkEnd w:id="26"/>
+      <w:bookmarkEnd w:id="27"/>
     </w:p>
     <w:p>
       <w:pPr>
@@ -6819,7 +7237,7 @@
           <w:lang w:val="sr-Cyrl-RS"/>
         </w:rPr>
       </w:pPr>
-      <w:bookmarkStart w:id="27" w:name="_Hlk34440618"/>
+      <w:bookmarkStart w:id="28" w:name="_Hlk34440618"/>
       <w:r>
         <w:rPr>
           <w:noProof/>
@@ -6926,8 +7344,8 @@
           <w:lang w:val="sr-Cyrl-RS"/>
         </w:rPr>
       </w:pPr>
-      <w:bookmarkStart w:id="28" w:name="_Toc34443300"/>
-      <w:bookmarkEnd w:id="27"/>
+      <w:bookmarkStart w:id="29" w:name="_Toc40116124"/>
+      <w:bookmarkEnd w:id="28"/>
       <w:r>
         <w:rPr>
           <w:noProof/>
@@ -6935,7 +7353,7 @@
         </w:rPr>
         <w:t>Промена личних података</w:t>
       </w:r>
-      <w:bookmarkEnd w:id="28"/>
+      <w:bookmarkEnd w:id="29"/>
     </w:p>
     <w:p>
       <w:pPr>
@@ -6993,7 +7411,7 @@
           <w:lang w:val="sr-Cyrl-RS"/>
         </w:rPr>
       </w:pPr>
-      <w:bookmarkStart w:id="29" w:name="_Toc34443301"/>
+      <w:bookmarkStart w:id="30" w:name="_Toc40116125"/>
       <w:r>
         <w:rPr>
           <w:noProof/>
@@ -7001,7 +7419,7 @@
         </w:rPr>
         <w:t>Промена лозинке</w:t>
       </w:r>
-      <w:bookmarkEnd w:id="29"/>
+      <w:bookmarkEnd w:id="30"/>
     </w:p>
     <w:p>
       <w:pPr>
@@ -7015,7 +7433,7 @@
         </w:rPr>
         <w:tab/>
       </w:r>
-      <w:bookmarkStart w:id="30" w:name="_Hlk34446114"/>
+      <w:bookmarkStart w:id="31" w:name="_Hlk34446114"/>
       <w:r>
         <w:rPr>
           <w:lang w:val="sr-Cyrl-RS"/>
@@ -7029,7 +7447,7 @@
         <w:tab/>
         <w:t>да унесе стару лозинку, да потврди стару лозинку и да унесе нову лозинку.</w:t>
       </w:r>
-      <w:bookmarkEnd w:id="30"/>
+      <w:bookmarkEnd w:id="31"/>
     </w:p>
     <w:p>
       <w:pPr>
@@ -7043,16 +7461,15 @@
           <w:lang w:val="sr-Cyrl-RS"/>
         </w:rPr>
       </w:pPr>
-      <w:bookmarkStart w:id="31" w:name="_Toc34443302"/>
-      <w:r>
-        <w:rPr>
-          <w:noProof/>
-          <w:lang w:val="sr-Cyrl-RS"/>
-        </w:rPr>
-        <w:lastRenderedPageBreak/>
+      <w:bookmarkStart w:id="32" w:name="_Toc40116126"/>
+      <w:r>
+        <w:rPr>
+          <w:noProof/>
+          <w:lang w:val="sr-Cyrl-RS"/>
+        </w:rPr>
         <w:t>Претпоставке и ограничења</w:t>
       </w:r>
-      <w:bookmarkEnd w:id="31"/>
+      <w:bookmarkEnd w:id="32"/>
     </w:p>
     <w:p>
       <w:pPr>
@@ -7123,7 +7540,7 @@
           <w:lang w:val="sr-Cyrl-RS"/>
         </w:rPr>
       </w:pPr>
-      <w:bookmarkStart w:id="32" w:name="_Toc34443303"/>
+      <w:bookmarkStart w:id="33" w:name="_Toc40116127"/>
       <w:r>
         <w:rPr>
           <w:noProof/>
@@ -7131,7 +7548,7 @@
         </w:rPr>
         <w:t>Квалитет</w:t>
       </w:r>
-      <w:bookmarkEnd w:id="32"/>
+      <w:bookmarkEnd w:id="33"/>
     </w:p>
     <w:p>
       <w:pPr>
@@ -7203,7 +7620,7 @@
           <w:lang w:val="sr-Cyrl-RS"/>
         </w:rPr>
       </w:pPr>
-      <w:bookmarkStart w:id="33" w:name="_Toc34443304"/>
+      <w:bookmarkStart w:id="34" w:name="_Toc40116128"/>
       <w:r>
         <w:rPr>
           <w:noProof/>
@@ -7211,7 +7628,7 @@
         </w:rPr>
         <w:t>Нефункционални захтеви</w:t>
       </w:r>
-      <w:bookmarkEnd w:id="33"/>
+      <w:bookmarkEnd w:id="34"/>
     </w:p>
     <w:p>
       <w:pPr>
@@ -7252,7 +7669,7 @@
           <w:lang w:val="sr-Cyrl-RS"/>
         </w:rPr>
       </w:pPr>
-      <w:bookmarkStart w:id="34" w:name="_Toc34443305"/>
+      <w:bookmarkStart w:id="35" w:name="_Toc40116129"/>
       <w:r>
         <w:rPr>
           <w:noProof/>
@@ -7260,7 +7677,7 @@
         </w:rPr>
         <w:t>Системски захтеви</w:t>
       </w:r>
-      <w:bookmarkEnd w:id="34"/>
+      <w:bookmarkEnd w:id="35"/>
     </w:p>
     <w:p>
       <w:pPr>
@@ -7315,7 +7732,7 @@
           <w:lang w:val="sr-Cyrl-RS"/>
         </w:rPr>
       </w:pPr>
-      <w:bookmarkStart w:id="35" w:name="_Toc34443306"/>
+      <w:bookmarkStart w:id="36" w:name="_Toc40116130"/>
       <w:r>
         <w:rPr>
           <w:noProof/>
@@ -7323,7 +7740,7 @@
         </w:rPr>
         <w:t>Остали захтеви</w:t>
       </w:r>
-      <w:bookmarkEnd w:id="35"/>
+      <w:bookmarkEnd w:id="36"/>
     </w:p>
     <w:p>
       <w:pPr>
@@ -7378,15 +7795,16 @@
           <w:lang w:val="sr-Cyrl-RS"/>
         </w:rPr>
       </w:pPr>
-      <w:bookmarkStart w:id="36" w:name="_Toc34443307"/>
-      <w:r>
-        <w:rPr>
-          <w:noProof/>
-          <w:lang w:val="sr-Cyrl-RS"/>
-        </w:rPr>
+      <w:bookmarkStart w:id="37" w:name="_Toc40116131"/>
+      <w:r>
+        <w:rPr>
+          <w:noProof/>
+          <w:lang w:val="sr-Cyrl-RS"/>
+        </w:rPr>
+        <w:lastRenderedPageBreak/>
         <w:t>Захтеви за корисничком документацијом</w:t>
       </w:r>
-      <w:bookmarkEnd w:id="36"/>
+      <w:bookmarkEnd w:id="37"/>
     </w:p>
     <w:p>
       <w:pPr>
@@ -7398,7 +7816,7 @@
           <w:lang w:val="sr-Cyrl-RS"/>
         </w:rPr>
       </w:pPr>
-      <w:bookmarkStart w:id="37" w:name="_Toc34443308"/>
+      <w:bookmarkStart w:id="38" w:name="_Toc40116132"/>
       <w:r>
         <w:rPr>
           <w:rFonts w:eastAsia="Yu Mincho Light"/>
@@ -7407,7 +7825,7 @@
         </w:rPr>
         <w:t>9.1. Упутства за коришћење сајта</w:t>
       </w:r>
-      <w:bookmarkEnd w:id="37"/>
+      <w:bookmarkEnd w:id="38"/>
     </w:p>
     <w:p>
       <w:pPr>
@@ -7476,7 +7894,7 @@
           <w:lang w:val="sr-Cyrl-RS"/>
         </w:rPr>
       </w:pPr>
-      <w:bookmarkStart w:id="38" w:name="_Toc34443309"/>
+      <w:bookmarkStart w:id="39" w:name="_Toc40116133"/>
       <w:r>
         <w:rPr>
           <w:rFonts w:eastAsia="Yu Mincho Light"/>
@@ -7485,7 +7903,7 @@
         </w:rPr>
         <w:t>9.2. Означавање</w:t>
       </w:r>
-      <w:bookmarkEnd w:id="38"/>
+      <w:bookmarkEnd w:id="39"/>
     </w:p>
     <w:p>
       <w:pPr>
@@ -7556,7 +7974,7 @@
           <w:lang w:val="sr-Cyrl-RS"/>
         </w:rPr>
       </w:pPr>
-      <w:bookmarkStart w:id="39" w:name="_Toc34443310"/>
+      <w:bookmarkStart w:id="40" w:name="_Toc40116134"/>
       <w:r>
         <w:rPr>
           <w:noProof/>
@@ -7564,7 +7982,7 @@
         </w:rPr>
         <w:t>План и приоритети</w:t>
       </w:r>
-      <w:bookmarkEnd w:id="39"/>
+      <w:bookmarkEnd w:id="40"/>
     </w:p>
     <w:p>
       <w:pPr>
@@ -9392,6 +9810,36 @@
       </w:tcPr>
     </w:tblStylePr>
   </w:style>
+  <w:style w:type="paragraph" w:styleId="BalloonText">
+    <w:name w:val="Balloon Text"/>
+    <w:basedOn w:val="Normal"/>
+    <w:link w:val="BalloonTextChar"/>
+    <w:uiPriority w:val="99"/>
+    <w:semiHidden/>
+    <w:unhideWhenUsed/>
+    <w:rsid w:val="00BB3C59"/>
+    <w:pPr>
+      <w:spacing w:after="0" w:line="240" w:lineRule="auto"/>
+    </w:pPr>
+    <w:rPr>
+      <w:rFonts w:ascii="Segoe UI" w:hAnsi="Segoe UI" w:cs="Segoe UI"/>
+      <w:sz w:val="18"/>
+      <w:szCs w:val="18"/>
+    </w:rPr>
+  </w:style>
+  <w:style w:type="character" w:customStyle="1" w:styleId="BalloonTextChar">
+    <w:name w:val="Balloon Text Char"/>
+    <w:basedOn w:val="DefaultParagraphFont"/>
+    <w:link w:val="BalloonText"/>
+    <w:uiPriority w:val="99"/>
+    <w:semiHidden/>
+    <w:rsid w:val="00BB3C59"/>
+    <w:rPr>
+      <w:rFonts w:ascii="Segoe UI" w:hAnsi="Segoe UI" w:cs="Segoe UI"/>
+      <w:sz w:val="18"/>
+      <w:szCs w:val="18"/>
+    </w:rPr>
+  </w:style>
 </w:styles>
 </file>
 
@@ -9661,7 +10109,7 @@
 </file>
 
 <file path=customXml/itemProps1.xml><?xml version="1.0" encoding="utf-8"?>
-<ds:datastoreItem xmlns:ds="http://schemas.openxmlformats.org/officeDocument/2006/customXml" ds:itemID="{783BB15C-09BC-42E5-8D4A-A9B1AD9EE7FD}">
+<ds:datastoreItem xmlns:ds="http://schemas.openxmlformats.org/officeDocument/2006/customXml" ds:itemID="{5F1D6ECE-62FE-43B5-A25B-2D2875617C01}">
   <ds:schemaRefs>
     <ds:schemaRef ds:uri="http://schemas.openxmlformats.org/officeDocument/2006/bibliography"/>
   </ds:schemaRefs>

</xml_diff>